<commit_message>
Chapter 1 Notes From Slides
</commit_message>
<xml_diff>
--- a/Chapter_1/chapter_1.docx
+++ b/Chapter_1/chapter_1.docx
@@ -61,7 +61,7 @@
           <w:ilvl w:val="0"/>
         </w:numPr>
       </w:pPr>
-      <w:hyperlink w:anchor="preamble-scope">
+      <w:hyperlink r:id="rId25">
         <w:r>
           <w:rPr>
             <w:rStyle w:val="Link"/>
@@ -78,7 +78,7 @@
           <w:ilvl w:val="0"/>
         </w:numPr>
       </w:pPr>
-      <w:hyperlink r:id="rId25">
+      <w:hyperlink r:id="rId26">
         <w:r>
           <w:rPr>
             <w:rStyle w:val="Link"/>
@@ -95,7 +95,7 @@
           <w:ilvl w:val="0"/>
         </w:numPr>
       </w:pPr>
-      <w:hyperlink r:id="rId26">
+      <w:hyperlink r:id="rId27">
         <w:r>
           <w:rPr>
             <w:rStyle w:val="Link"/>
@@ -112,7 +112,7 @@
           <w:ilvl w:val="0"/>
         </w:numPr>
       </w:pPr>
-      <w:hyperlink r:id="rId27">
+      <w:hyperlink r:id="rId28">
         <w:r>
           <w:rPr>
             <w:rStyle w:val="Link"/>
@@ -125,8 +125,8 @@
       <w:pPr>
         <w:pStyle w:val="Heading5"/>
       </w:pPr>
-      <w:bookmarkStart w:id="28" w:name="preamble-scope"/>
-      <w:bookmarkEnd w:id="28"/>
+      <w:bookmarkStart w:id="29" w:name="preamble-scope"/>
+      <w:bookmarkEnd w:id="29"/>
       <w:r>
         <w:t xml:space="preserve">Preamble &amp; Scope</w:t>
       </w:r>
@@ -193,8 +193,8 @@
       <w:pPr>
         <w:pStyle w:val="Heading5"/>
       </w:pPr>
-      <w:bookmarkStart w:id="29" w:name="preamble-scope-comment-3"/>
-      <w:bookmarkEnd w:id="29"/>
+      <w:bookmarkStart w:id="30" w:name="preamble-scope-comment-3"/>
+      <w:bookmarkEnd w:id="30"/>
       <w:r>
         <w:t xml:space="preserve">Preamble &amp; Scope Comment 3</w:t>
       </w:r>
@@ -214,7 +214,7 @@
       <w:r>
         <w:t xml:space="preserve"> </w:t>
       </w:r>
-      <w:hyperlink r:id="rId30">
+      <w:hyperlink r:id="rId31">
         <w:r>
           <w:rPr>
             <w:rStyle w:val="Link"/>
@@ -227,8 +227,8 @@
       <w:pPr>
         <w:pStyle w:val="Heading5"/>
       </w:pPr>
-      <w:bookmarkStart w:id="31" w:name="preamble-scope-comment-20"/>
-      <w:bookmarkEnd w:id="31"/>
+      <w:bookmarkStart w:id="32" w:name="preamble-scope-comment-20"/>
+      <w:bookmarkEnd w:id="32"/>
       <w:r>
         <w:t xml:space="preserve">Preamble &amp; Scope Comment 20</w:t>
       </w:r>
@@ -283,8 +283,8 @@
       <w:pPr>
         <w:pStyle w:val="Heading4"/>
       </w:pPr>
-      <w:bookmarkStart w:id="32" w:name="model-rule-1.2"/>
-      <w:bookmarkEnd w:id="32"/>
+      <w:bookmarkStart w:id="33" w:name="model-rule-1.2"/>
+      <w:bookmarkEnd w:id="33"/>
       <w:r>
         <w:t xml:space="preserve">Model Rule 1.2</w:t>
       </w:r>
@@ -293,8 +293,8 @@
       </w:r>
     </w:p>
     <w:p>
-      <w:bookmarkStart w:id="33" w:name="scope-of-representation-and-allocation-of-authority"/>
-      <w:bookmarkEnd w:id="33"/>
+      <w:bookmarkStart w:id="34" w:name="scope-of-representation-and-allocation-of-authority"/>
+      <w:bookmarkEnd w:id="34"/>
       <w:r>
         <w:t xml:space="preserve">Scope of Representation and Allocation of Authority</w:t>
       </w:r>
@@ -303,8 +303,8 @@
       <w:pPr>
         <w:pStyle w:val="Heading5"/>
       </w:pPr>
-      <w:bookmarkStart w:id="34" w:name="model-rule-1.2a"/>
-      <w:bookmarkEnd w:id="34"/>
+      <w:bookmarkStart w:id="35" w:name="model-rule-1.2a"/>
+      <w:bookmarkEnd w:id="35"/>
       <w:r>
         <w:t xml:space="preserve">Model Rule 1.2(a)</w:t>
       </w:r>
@@ -431,7 +431,7 @@
       <w:r>
         <w:t xml:space="preserve"> </w:t>
       </w:r>
-      <w:hyperlink r:id="rId35">
+      <w:hyperlink r:id="rId36">
         <w:r>
           <w:rPr>
             <w:rStyle w:val="Link"/>
@@ -457,7 +457,7 @@
       <w:r>
         <w:t xml:space="preserve"> </w:t>
       </w:r>
-      <w:hyperlink r:id="rId36">
+      <w:hyperlink r:id="rId37">
         <w:r>
           <w:rPr>
             <w:rStyle w:val="Link"/>
@@ -485,8 +485,8 @@
       <w:pPr>
         <w:pStyle w:val="Heading5"/>
       </w:pPr>
-      <w:bookmarkStart w:id="37" w:name="model-rule-1.2b"/>
-      <w:bookmarkEnd w:id="37"/>
+      <w:bookmarkStart w:id="38" w:name="model-rule-1.2b"/>
+      <w:bookmarkEnd w:id="38"/>
       <w:r>
         <w:t xml:space="preserve">Model Rule 1.2(b)</w:t>
       </w:r>
@@ -522,8 +522,8 @@
       <w:pPr>
         <w:pStyle w:val="Heading5"/>
       </w:pPr>
-      <w:bookmarkStart w:id="38" w:name="model-rule-1.2c"/>
-      <w:bookmarkEnd w:id="38"/>
+      <w:bookmarkStart w:id="39" w:name="model-rule-1.2c"/>
+      <w:bookmarkEnd w:id="39"/>
       <w:r>
         <w:t xml:space="preserve">Model Rule 1.2(c)</w:t>
       </w:r>
@@ -571,8 +571,8 @@
       <w:pPr>
         <w:pStyle w:val="Heading5"/>
       </w:pPr>
-      <w:bookmarkStart w:id="39" w:name="model-rule-1.2d---the-biggie"/>
-      <w:bookmarkEnd w:id="39"/>
+      <w:bookmarkStart w:id="40" w:name="model-rule-1.2d---the-biggie"/>
+      <w:bookmarkEnd w:id="40"/>
       <w:r>
         <w:t xml:space="preserve">Model Rule 1.2(d) - The biggie!</w:t>
       </w:r>
@@ -683,8 +683,8 @@
       <w:pPr>
         <w:pStyle w:val="Heading4"/>
       </w:pPr>
-      <w:bookmarkStart w:id="40" w:name="what-do-you-do"/>
-      <w:bookmarkEnd w:id="40"/>
+      <w:bookmarkStart w:id="41" w:name="what-do-you-do"/>
+      <w:bookmarkEnd w:id="41"/>
       <w:r>
         <w:t xml:space="preserve">What Do You Do?</w:t>
       </w:r>
@@ -696,7 +696,7 @@
       <w:r>
         <w:t xml:space="preserve"> </w:t>
       </w:r>
-      <w:hyperlink r:id="rId41">
+      <w:hyperlink r:id="rId42">
         <w:r>
           <w:rPr>
             <w:rStyle w:val="Link"/>
@@ -785,8 +785,8 @@
       <w:pPr>
         <w:pStyle w:val="Heading4"/>
       </w:pPr>
-      <w:bookmarkStart w:id="42" w:name="possible-lessons"/>
-      <w:bookmarkEnd w:id="42"/>
+      <w:bookmarkStart w:id="43" w:name="possible-lessons"/>
+      <w:bookmarkEnd w:id="43"/>
       <w:r>
         <w:t xml:space="preserve">Possible Lessons</w:t>
       </w:r>
@@ -849,8 +849,8 @@
       <w:pPr>
         <w:pStyle w:val="Heading4"/>
       </w:pPr>
-      <w:bookmarkStart w:id="43" w:name="typesroles-of-lawyers"/>
-      <w:bookmarkEnd w:id="43"/>
+      <w:bookmarkStart w:id="44" w:name="typesroles-of-lawyers"/>
+      <w:bookmarkEnd w:id="44"/>
       <w:r>
         <w:t xml:space="preserve">Types/Roles of Lawyers</w:t>
       </w:r>
@@ -907,8 +907,8 @@
       <w:pPr>
         <w:pStyle w:val="Heading3"/>
       </w:pPr>
-      <w:bookmarkStart w:id="44" w:name="recommended-reading-viewing"/>
-      <w:bookmarkEnd w:id="44"/>
+      <w:bookmarkStart w:id="45" w:name="recommended-reading-viewing"/>
+      <w:bookmarkEnd w:id="45"/>
       <w:r>
         <w:t xml:space="preserve">Recommended Reading &amp; Viewing</w:t>
       </w:r>
@@ -921,7 +921,7 @@
           <w:ilvl w:val="0"/>
         </w:numPr>
       </w:pPr>
-      <w:hyperlink r:id="rId45">
+      <w:hyperlink r:id="rId46">
         <w:r>
           <w:rPr>
             <w:rStyle w:val="Link"/>
@@ -993,7 +993,7 @@
       <w:r>
         <w:t xml:space="preserve"> </w:t>
       </w:r>
-      <w:hyperlink r:id="rId41">
+      <w:hyperlink r:id="rId42">
         <w:r>
           <w:rPr>
             <w:rStyle w:val="Link"/>
@@ -1013,7 +1013,7 @@
           <w:ilvl w:val="0"/>
         </w:numPr>
       </w:pPr>
-      <w:hyperlink r:id="rId46">
+      <w:hyperlink r:id="rId47">
         <w:r>
           <w:rPr>
             <w:i/>
@@ -1043,7 +1043,7 @@
       <w:r>
         <w:t xml:space="preserve"> </w:t>
       </w:r>
-      <w:hyperlink r:id="rId47">
+      <w:hyperlink r:id="rId48">
         <w:r>
           <w:rPr>
             <w:rStyle w:val="Link"/>
@@ -1063,7 +1063,7 @@
           <w:ilvl w:val="0"/>
         </w:numPr>
       </w:pPr>
-      <w:hyperlink r:id="rId48">
+      <w:hyperlink r:id="rId49">
         <w:r>
           <w:rPr>
             <w:rStyle w:val="Link"/>
@@ -1089,7 +1089,7 @@
       <w:r>
         <w:t xml:space="preserve"> </w:t>
       </w:r>
-      <w:hyperlink r:id="rId48">
+      <w:hyperlink r:id="rId49">
         <w:r>
           <w:rPr>
             <w:i/>
@@ -1110,7 +1110,7 @@
           <w:ilvl w:val="0"/>
         </w:numPr>
       </w:pPr>
-      <w:hyperlink r:id="rId49">
+      <w:hyperlink r:id="rId50">
         <w:r>
           <w:rPr>
             <w:rStyle w:val="Link"/>
@@ -1212,7 +1212,7 @@
     </w:lvl>
   </w:abstractNum>
   <w:abstractNum w:abstractNumId="990">
-    <w:nsid w:val="77d2eaf9"/>
+    <w:nsid w:val="53a94f42"/>
     <w:multiLevelType w:val="multilevel"/>
     <w:lvl w:ilvl="0">
       <w:numFmt w:val="bullet"/>
@@ -1293,7 +1293,7 @@
     </w:lvl>
   </w:abstractNum>
   <w:abstractNum w:abstractNumId="991">
-    <w:nsid w:val="b6966763"/>
+    <w:nsid w:val="69a8d88f"/>
     <w:multiLevelType w:val="multilevel"/>
     <w:lvl w:ilvl="0">
       <w:numFmt w:val="bullet"/>
@@ -1374,7 +1374,7 @@
     </w:lvl>
   </w:abstractNum>
   <w:abstractNum w:abstractNumId="99411">
-    <w:nsid w:val="b5d2daf4"/>
+    <w:nsid w:val="907af83a"/>
     <w:multiLevelType w:val="multilevel"/>
     <w:lvl w:ilvl="0">
       <w:start w:val="1"/>

</xml_diff>

<commit_message>
Edit Chap 1,2 and headers.
Edited Chapters 1 & 2. Redid YAML headers on chap 1,2,3,
but I did not edit Chapter 3 yet.
Made docx and pdf files for chaps 1,2,3
And have not reviewed slides yet.
</commit_message>
<xml_diff>
--- a/Chapter_1/chapter_1.docx
+++ b/Chapter_1/chapter_1.docx
@@ -4,6 +4,32 @@
   <w:body>
     <w:p>
       <w:pPr>
+        <w:pStyle w:val="Title"/>
+      </w:pPr>
+      <w:r>
+        <w:t xml:space="preserve">M&amp;F</w:t>
+      </w:r>
+      <w:r>
+        <w:t xml:space="preserve"> </w:t>
+      </w:r>
+      <w:r>
+        <w:t xml:space="preserve">3rd,</w:t>
+      </w:r>
+      <w:r>
+        <w:t xml:space="preserve"> </w:t>
+      </w:r>
+      <w:r>
+        <w:t xml:space="preserve">Chapter</w:t>
+      </w:r>
+      <w:r>
+        <w:t xml:space="preserve"> </w:t>
+      </w:r>
+      <w:r>
+        <w:t xml:space="preserve">1</w:t>
+      </w:r>
+    </w:p>
+    <w:p>
+      <w:pPr>
         <w:pStyle w:val="Author"/>
       </w:pPr>
       <w:r>
@@ -18,15 +44,57 @@
     </w:p>
     <w:p>
       <w:pPr>
-        <w:pStyle w:val="Heading2"/>
-      </w:pPr>
-      <w:bookmarkStart w:id="21" w:name="mf3rd-chapter-1"/>
+        <w:pStyle w:val="Compact"/>
+        <w:pStyle w:val="Abstract"/>
+      </w:pPr>
+      <w:r>
+        <w:t xml:space="preserve">Notes,</w:t>
+      </w:r>
+      <w:r>
+        <w:t xml:space="preserve"> </w:t>
+      </w:r>
+      <w:r>
+        <w:t xml:space="preserve">Slide</w:t>
+      </w:r>
+      <w:r>
+        <w:t xml:space="preserve"> </w:t>
+      </w:r>
+      <w:r>
+        <w:t xml:space="preserve">Text,</w:t>
+      </w:r>
+      <w:r>
+        <w:t xml:space="preserve"> </w:t>
+      </w:r>
+      <w:r>
+        <w:t xml:space="preserve">Links,</w:t>
+      </w:r>
+      <w:r>
+        <w:t xml:space="preserve"> </w:t>
+      </w:r>
+      <w:r>
+        <w:t xml:space="preserve">Optional</w:t>
+      </w:r>
+      <w:r>
+        <w:t xml:space="preserve"> </w:t>
+      </w:r>
+      <w:r>
+        <w:t xml:space="preserve">Readings.</w:t>
+      </w:r>
+    </w:p>
+    <w:p>
+      <w:pPr>
+        <w:pStyle w:val="Heading1"/>
+      </w:pPr>
+      <w:bookmarkStart w:id="21" w:name="mf-3rd-chapter-1"/>
       <w:bookmarkEnd w:id="21"/>
       <w:r>
-        <w:t xml:space="preserve">M&amp;F3rd Chapter 1</w:t>
-      </w:r>
-    </w:p>
-    <w:p>
+        <w:t xml:space="preserve">M&amp;F 3rd, Chapter 1</w:t>
+      </w:r>
+    </w:p>
+    <w:p>
+      <w:pPr>
+        <w:pStyle w:val="Heading6"/>
+      </w:pPr>
       <w:bookmarkStart w:id="22" w:name="lawyers-role-regulation"/>
       <w:bookmarkEnd w:id="22"/>
       <w:r>
@@ -35,20 +103,10 @@
     </w:p>
     <w:p>
       <w:pPr>
-        <w:pStyle w:val="Heading3"/>
-      </w:pPr>
-      <w:bookmarkStart w:id="23" w:name="notes-slide-text-optional-readings"/>
+        <w:pStyle w:val="Heading2"/>
+      </w:pPr>
+      <w:bookmarkStart w:id="23" w:name="aba-model-rules"/>
       <w:bookmarkEnd w:id="23"/>
-      <w:r>
-        <w:t xml:space="preserve">Notes, Slide Text, Optional Readings</w:t>
-      </w:r>
-    </w:p>
-    <w:p>
-      <w:pPr>
-        <w:pStyle w:val="Heading4"/>
-      </w:pPr>
-      <w:bookmarkStart w:id="24" w:name="aba-model-rules"/>
-      <w:bookmarkEnd w:id="24"/>
       <w:r>
         <w:t xml:space="preserve">ABA Model Rules</w:t>
       </w:r>
@@ -61,10 +119,10 @@
           <w:ilvl w:val="0"/>
         </w:numPr>
       </w:pPr>
-      <w:hyperlink r:id="rId25">
+      <w:hyperlink r:id="rId24">
         <w:r>
           <w:rPr>
-            <w:rStyle w:val="Link"/>
+            <w:rStyle w:val="Hyperlink"/>
           </w:rPr>
           <w:t xml:space="preserve">Preamble &amp; Scope</w:t>
         </w:r>
@@ -78,27 +136,27 @@
           <w:ilvl w:val="0"/>
         </w:numPr>
       </w:pPr>
+      <w:hyperlink r:id="rId25">
+        <w:r>
+          <w:rPr>
+            <w:rStyle w:val="Hyperlink"/>
+          </w:rPr>
+          <w:t xml:space="preserve">Model Rule 1.2: Scope of Representation &amp; Allocation of Authority Between Client &amp; Lawyer</w:t>
+        </w:r>
+      </w:hyperlink>
+    </w:p>
+    <w:p>
+      <w:pPr>
+        <w:pStyle w:val="Compact"/>
+        <w:numPr>
+          <w:numId w:val="1001"/>
+          <w:ilvl w:val="0"/>
+        </w:numPr>
+      </w:pPr>
       <w:hyperlink r:id="rId26">
         <w:r>
           <w:rPr>
-            <w:rStyle w:val="Link"/>
-          </w:rPr>
-          <w:t xml:space="preserve">Model Rule 1.2: "Scope of Representation &amp; Allocation of Authority Between Client &amp; Lawyer"</w:t>
-        </w:r>
-      </w:hyperlink>
-    </w:p>
-    <w:p>
-      <w:pPr>
-        <w:pStyle w:val="Compact"/>
-        <w:numPr>
-          <w:numId w:val="1001"/>
-          <w:ilvl w:val="0"/>
-        </w:numPr>
-      </w:pPr>
-      <w:hyperlink r:id="rId27">
-        <w:r>
-          <w:rPr>
-            <w:rStyle w:val="Link"/>
+            <w:rStyle w:val="Hyperlink"/>
           </w:rPr>
           <w:t xml:space="preserve">Model Rule 3.1: Meritorious Claims</w:t>
         </w:r>
@@ -112,10 +170,10 @@
           <w:ilvl w:val="0"/>
         </w:numPr>
       </w:pPr>
-      <w:hyperlink r:id="rId28">
+      <w:hyperlink r:id="rId27">
         <w:r>
           <w:rPr>
-            <w:rStyle w:val="Link"/>
+            <w:rStyle w:val="Hyperlink"/>
           </w:rPr>
           <w:t xml:space="preserve">Model Rule 3.3: Candor to the Tribunal</w:t>
         </w:r>
@@ -123,15 +181,18 @@
     </w:p>
     <w:p>
       <w:pPr>
-        <w:pStyle w:val="Heading5"/>
-      </w:pPr>
-      <w:bookmarkStart w:id="29" w:name="preamble-scope"/>
-      <w:bookmarkEnd w:id="29"/>
+        <w:pStyle w:val="Heading3"/>
+      </w:pPr>
+      <w:bookmarkStart w:id="28" w:name="preamble-scope"/>
+      <w:bookmarkEnd w:id="28"/>
       <w:r>
         <w:t xml:space="preserve">Preamble &amp; Scope</w:t>
       </w:r>
     </w:p>
     <w:p>
+      <w:pPr>
+        <w:pStyle w:val="FirstParagraph"/>
+      </w:pPr>
       <w:r>
         <w:t xml:space="preserve">The Preamble tells us that the lawyer is:</w:t>
       </w:r>
@@ -185,28 +246,106 @@
       </w:r>
     </w:p>
     <w:p>
-      <w:r>
-        <w:t xml:space="preserve">This says a lot. But what happens when being a representative of a client (who just lied on the witness stand) clashes with being an officer of the legal system (owing a duty to of candor to the tribunal)? What happens to the lawyer's special responsibility for the quality of justice when she successfully defends a sex offender or a drunk driver, who then "goes free," only to drink, drive, and injure or kill others by driving under the influence?</w:t>
-      </w:r>
-    </w:p>
-    <w:p>
-      <w:pPr>
-        <w:pStyle w:val="Heading5"/>
-      </w:pPr>
-      <w:bookmarkStart w:id="30" w:name="preamble-scope-comment-3"/>
-      <w:bookmarkEnd w:id="30"/>
+      <w:pPr>
+        <w:pStyle w:val="FirstParagraph"/>
+      </w:pPr>
+      <w:r>
+        <w:t xml:space="preserve">This says a lot.</w:t>
+      </w:r>
+      <w:r>
+        <w:t xml:space="preserve"> </w:t>
+      </w:r>
+      <w:r>
+        <w:t xml:space="preserve">But what happens when being a representative of a client</w:t>
+      </w:r>
+      <w:r>
+        <w:t xml:space="preserve"> </w:t>
+      </w:r>
+      <w:r>
+        <w:t xml:space="preserve">(who just lied on the witness stand)</w:t>
+      </w:r>
+      <w:r>
+        <w:t xml:space="preserve"> </w:t>
+      </w:r>
+      <w:r>
+        <w:t xml:space="preserve">clashes with being an officer of the legal system</w:t>
+      </w:r>
+      <w:r>
+        <w:t xml:space="preserve"> </w:t>
+      </w:r>
+      <w:r>
+        <w:t xml:space="preserve">(owing a duty to of candor to the tribunal)?</w:t>
+      </w:r>
+      <w:r>
+        <w:t xml:space="preserve"> </w:t>
+      </w:r>
+      <w:r>
+        <w:t xml:space="preserve">What happens to the lawyer's special responsibility</w:t>
+      </w:r>
+      <w:r>
+        <w:t xml:space="preserve"> </w:t>
+      </w:r>
+      <w:r>
+        <w:t xml:space="preserve">for the quality of justice</w:t>
+      </w:r>
+      <w:r>
+        <w:t xml:space="preserve"> </w:t>
+      </w:r>
+      <w:r>
+        <w:t xml:space="preserve">when she successfully defends a sex offender or a drunk driver,</w:t>
+      </w:r>
+      <w:r>
+        <w:t xml:space="preserve"> </w:t>
+      </w:r>
+      <w:r>
+        <w:t xml:space="preserve">who then "goes free,"</w:t>
+      </w:r>
+      <w:r>
+        <w:t xml:space="preserve"> </w:t>
+      </w:r>
+      <w:r>
+        <w:t xml:space="preserve">only to drink, drive, and injure</w:t>
+      </w:r>
+      <w:r>
+        <w:t xml:space="preserve"> </w:t>
+      </w:r>
+      <w:r>
+        <w:t xml:space="preserve">or kill others by driving under the influence?</w:t>
+      </w:r>
+    </w:p>
+    <w:p>
+      <w:pPr>
+        <w:pStyle w:val="Heading4"/>
+      </w:pPr>
+      <w:bookmarkStart w:id="29" w:name="preamble-scope-comment-3"/>
+      <w:bookmarkEnd w:id="29"/>
       <w:r>
         <w:t xml:space="preserve">Preamble &amp; Scope Comment 3</w:t>
       </w:r>
     </w:p>
     <w:p>
-      <w:r>
-        <w:t xml:space="preserve">As we'll soon learn, an attorney may be disciplined for fraud or dishonesty, even if the fraud was unrelated to the practice of law.</w:t>
-      </w:r>
-    </w:p>
-    <w:p>
-      <w:pPr>
-        <w:pStyle w:val="BlockQuote"/>
+      <w:pPr>
+        <w:pStyle w:val="FirstParagraph"/>
+      </w:pPr>
+      <w:r>
+        <w:t xml:space="preserve">As we'll soon learn,</w:t>
+      </w:r>
+      <w:r>
+        <w:t xml:space="preserve"> </w:t>
+      </w:r>
+      <w:r>
+        <w:t xml:space="preserve">an attorney may be disciplined for fraud or dishonesty,</w:t>
+      </w:r>
+      <w:r>
+        <w:t xml:space="preserve"> </w:t>
+      </w:r>
+      <w:r>
+        <w:t xml:space="preserve">even if the fraud was unrelated to the practice of law.</w:t>
+      </w:r>
+    </w:p>
+    <w:p>
+      <w:pPr>
+        <w:pStyle w:val="BlockText"/>
       </w:pPr>
       <w:r>
         <w:t xml:space="preserve">For example, a lawyer who commits fraud in the conduct of a business is subject to discipline for engaging in conduct involving dishonesty, fraud, deceit or misrepresentation. See</w:t>
@@ -214,10 +353,10 @@
       <w:r>
         <w:t xml:space="preserve"> </w:t>
       </w:r>
-      <w:hyperlink r:id="rId31">
+      <w:hyperlink r:id="rId30">
         <w:r>
           <w:rPr>
-            <w:rStyle w:val="Link"/>
+            <w:rStyle w:val="Hyperlink"/>
           </w:rPr>
           <w:t xml:space="preserve">Model Rule 8.4.</w:t>
         </w:r>
@@ -225,35 +364,77 @@
     </w:p>
     <w:p>
       <w:pPr>
-        <w:pStyle w:val="Heading5"/>
-      </w:pPr>
-      <w:bookmarkStart w:id="32" w:name="preamble-scope-comment-20"/>
-      <w:bookmarkEnd w:id="32"/>
+        <w:pStyle w:val="Heading4"/>
+      </w:pPr>
+      <w:bookmarkStart w:id="31" w:name="preamble-scope-comment-20"/>
+      <w:bookmarkEnd w:id="31"/>
       <w:r>
         <w:t xml:space="preserve">Preamble &amp; Scope Comment 20</w:t>
       </w:r>
     </w:p>
     <w:p>
-      <w:r>
-        <w:t xml:space="preserve">A lawyer violates one or more Model Rules while representing client. Is the client now entitled to file a malpractice suit against the unethical or incompetent lawyer? Lawyers have fought this notion for decades.</w:t>
-      </w:r>
-    </w:p>
-    <w:p>
-      <w:pPr>
-        <w:pStyle w:val="BlockQuote"/>
-      </w:pPr>
-      <w:r>
-        <w:t xml:space="preserve">Violation of a Rule should not itself give rise to a cause of action against a lawyer nor should it create any presumption in such a case that a legal duty has been breached.</w:t>
-      </w:r>
-    </w:p>
-    <w:p>
+      <w:pPr>
+        <w:pStyle w:val="FirstParagraph"/>
+      </w:pPr>
+      <w:r>
+        <w:t xml:space="preserve">A lawyer violates one or more Model Rules while representing client.</w:t>
+      </w:r>
+      <w:r>
+        <w:t xml:space="preserve"> </w:t>
+      </w:r>
+      <w:r>
+        <w:t xml:space="preserve">Is the client now entitled to file a malpractice suit</w:t>
+      </w:r>
+      <w:r>
+        <w:t xml:space="preserve"> </w:t>
+      </w:r>
+      <w:r>
+        <w:t xml:space="preserve">against the unethical or incompetent lawyer?</w:t>
+      </w:r>
+      <w:r>
+        <w:t xml:space="preserve"> </w:t>
+      </w:r>
+      <w:r>
+        <w:t xml:space="preserve">Lawyers have fought this notion for decades.</w:t>
+      </w:r>
+    </w:p>
+    <w:p>
+      <w:pPr>
+        <w:pStyle w:val="BlockText"/>
+      </w:pPr>
+      <w:r>
+        <w:t xml:space="preserve">Violation of a Rule should not itself</w:t>
+      </w:r>
+      <w:r>
+        <w:t xml:space="preserve"> </w:t>
+      </w:r>
+      <w:r>
+        <w:t xml:space="preserve">give rise to a cause of action against a lawyer</w:t>
+      </w:r>
+      <w:r>
+        <w:t xml:space="preserve"> </w:t>
+      </w:r>
+      <w:r>
+        <w:t xml:space="preserve">nor should it create any presumption</w:t>
+      </w:r>
+      <w:r>
+        <w:t xml:space="preserve"> </w:t>
+      </w:r>
+      <w:r>
+        <w:t xml:space="preserve">in such a case that a legal duty has been breached.</w:t>
+      </w:r>
+    </w:p>
+    <w:p>
+      <w:pPr>
+        <w:pStyle w:val="FirstParagraph"/>
+      </w:pPr>
       <w:r>
         <w:t xml:space="preserve">Sounds like the answer is no, but it comes with a lawyerly caveat:</w:t>
       </w:r>
     </w:p>
     <w:p>
       <w:pPr>
-        <w:pStyle w:val="BlockQuote"/>
+        <w:pStyle w:val="BlockText"/>
       </w:pPr>
       <w:r>
         <w:t xml:space="preserve">Nevertheless, since the Rules do establish standards of conduct by lawyers,</w:t>
@@ -275,36 +456,48 @@
       </w:r>
     </w:p>
     <w:p>
-      <w:r>
-        <w:t xml:space="preserve">So if the lawyer is sued for malpractice, the client may introduce the Model Rules as evidence of the standard of conduct?</w:t>
+      <w:pPr>
+        <w:pStyle w:val="FirstParagraph"/>
+      </w:pPr>
+      <w:r>
+        <w:t xml:space="preserve">So if the lawyer is sued for malpractice,</w:t>
+      </w:r>
+      <w:r>
+        <w:t xml:space="preserve"> </w:t>
+      </w:r>
+      <w:r>
+        <w:t xml:space="preserve">the client may introduce the Model Rules as evidence of the standard of conduct?</w:t>
+      </w:r>
+    </w:p>
+    <w:p>
+      <w:pPr>
+        <w:pStyle w:val="Heading3"/>
+      </w:pPr>
+      <w:bookmarkStart w:id="32" w:name="model-rule-1.2"/>
+      <w:bookmarkEnd w:id="32"/>
+      <w:r>
+        <w:t xml:space="preserve">Model Rule 1.2</w:t>
+      </w:r>
+      <w:r>
+        <w:t xml:space="preserve"> </w:t>
+      </w:r>
+    </w:p>
+    <w:p>
+      <w:pPr>
+        <w:pStyle w:val="Heading6"/>
+      </w:pPr>
+      <w:bookmarkStart w:id="33" w:name="scope-of-representation-and-allocation-of-authority"/>
+      <w:bookmarkEnd w:id="33"/>
+      <w:r>
+        <w:t xml:space="preserve">Scope of Representation and Allocation of Authority</w:t>
       </w:r>
     </w:p>
     <w:p>
       <w:pPr>
         <w:pStyle w:val="Heading4"/>
       </w:pPr>
-      <w:bookmarkStart w:id="33" w:name="model-rule-1.2"/>
-      <w:bookmarkEnd w:id="33"/>
-      <w:r>
-        <w:t xml:space="preserve">Model Rule 1.2</w:t>
-      </w:r>
-      <w:r>
-        <w:t xml:space="preserve"> </w:t>
-      </w:r>
-    </w:p>
-    <w:p>
-      <w:bookmarkStart w:id="34" w:name="scope-of-representation-and-allocation-of-authority"/>
+      <w:bookmarkStart w:id="34" w:name="model-rule-1.2a"/>
       <w:bookmarkEnd w:id="34"/>
-      <w:r>
-        <w:t xml:space="preserve">Scope of Representation and Allocation of Authority</w:t>
-      </w:r>
-    </w:p>
-    <w:p>
-      <w:pPr>
-        <w:pStyle w:val="Heading5"/>
-      </w:pPr>
-      <w:bookmarkStart w:id="35" w:name="model-rule-1.2a"/>
-      <w:bookmarkEnd w:id="35"/>
       <w:r>
         <w:t xml:space="preserve">Model Rule 1.2(a)</w:t>
       </w:r>
@@ -431,10 +624,10 @@
       <w:r>
         <w:t xml:space="preserve"> </w:t>
       </w:r>
-      <w:hyperlink r:id="rId36">
+      <w:hyperlink r:id="rId35">
         <w:r>
           <w:rPr>
-            <w:rStyle w:val="Link"/>
+            <w:rStyle w:val="Hyperlink"/>
           </w:rPr>
           <w:t xml:space="preserve">Model Rule 1.4</w:t>
         </w:r>
@@ -457,10 +650,10 @@
       <w:r>
         <w:t xml:space="preserve"> </w:t>
       </w:r>
-      <w:hyperlink r:id="rId37">
+      <w:hyperlink r:id="rId36">
         <w:r>
           <w:rPr>
-            <w:rStyle w:val="Link"/>
+            <w:rStyle w:val="Hyperlink"/>
           </w:rPr>
           <w:t xml:space="preserve">Model Rule 1.14</w:t>
         </w:r>
@@ -483,10 +676,10 @@
     </w:p>
     <w:p>
       <w:pPr>
-        <w:pStyle w:val="Heading5"/>
-      </w:pPr>
-      <w:bookmarkStart w:id="38" w:name="model-rule-1.2b"/>
-      <w:bookmarkEnd w:id="38"/>
+        <w:pStyle w:val="Heading4"/>
+      </w:pPr>
+      <w:bookmarkStart w:id="37" w:name="model-rule-1.2b"/>
+      <w:bookmarkEnd w:id="37"/>
       <w:r>
         <w:t xml:space="preserve">Model Rule 1.2(b)</w:t>
       </w:r>
@@ -515,15 +708,33 @@
         <w:t xml:space="preserve"> </w:t>
       </w:r>
       <w:r>
-        <w:t xml:space="preserve">a client. This does not mean that the lawyer endorses the client's political, economic, social or moral views or activities.</w:t>
-      </w:r>
-    </w:p>
-    <w:p>
-      <w:pPr>
-        <w:pStyle w:val="Heading5"/>
-      </w:pPr>
-      <w:bookmarkStart w:id="39" w:name="model-rule-1.2c"/>
-      <w:bookmarkEnd w:id="39"/>
+        <w:t xml:space="preserve">a client.</w:t>
+      </w:r>
+      <w:r>
+        <w:t xml:space="preserve"> </w:t>
+      </w:r>
+      <w:r>
+        <w:t xml:space="preserve">This does not mean</w:t>
+      </w:r>
+      <w:r>
+        <w:t xml:space="preserve"> </w:t>
+      </w:r>
+      <w:r>
+        <w:t xml:space="preserve">that the lawyer endorses</w:t>
+      </w:r>
+      <w:r>
+        <w:t xml:space="preserve"> </w:t>
+      </w:r>
+      <w:r>
+        <w:t xml:space="preserve">the client's political, economic, social or moral views or activities.</w:t>
+      </w:r>
+    </w:p>
+    <w:p>
+      <w:pPr>
+        <w:pStyle w:val="Heading4"/>
+      </w:pPr>
+      <w:bookmarkStart w:id="38" w:name="model-rule-1.2c"/>
+      <w:bookmarkEnd w:id="38"/>
       <w:r>
         <w:t xml:space="preserve">Model Rule 1.2(c)</w:t>
       </w:r>
@@ -569,10 +780,10 @@
     </w:p>
     <w:p>
       <w:pPr>
-        <w:pStyle w:val="Heading5"/>
-      </w:pPr>
-      <w:bookmarkStart w:id="40" w:name="model-rule-1.2d---the-biggie"/>
-      <w:bookmarkEnd w:id="40"/>
+        <w:pStyle w:val="Heading4"/>
+      </w:pPr>
+      <w:bookmarkStart w:id="39" w:name="model-rule-1.2d---the-biggie"/>
+      <w:bookmarkEnd w:id="39"/>
       <w:r>
         <w:t xml:space="preserve">Model Rule 1.2(d) - The biggie!</w:t>
       </w:r>
@@ -681,7 +892,26 @@
     </w:p>
     <w:p>
       <w:pPr>
-        <w:pStyle w:val="Heading4"/>
+        <w:pStyle w:val="FirstParagraph"/>
+      </w:pPr>
+      <w:r>
+        <w:t xml:space="preserve">For an excellent example of how hard (or easy) it is to know when the client is looking for help to break the law, watch this 60 Minutes Episode on money-laundering:</w:t>
+      </w:r>
+      <w:r>
+        <w:t xml:space="preserve"> </w:t>
+      </w:r>
+      <w:hyperlink r:id="rId40">
+        <w:r>
+          <w:rPr>
+            <w:rStyle w:val="Hyperlink"/>
+          </w:rPr>
+          <w:t xml:space="preserve">Anonymous, Inc. - See what happens when hidden cameras capture New York lawyers being asked to move highly questionable funds into the U.S.</w:t>
+        </w:r>
+      </w:hyperlink>
+    </w:p>
+    <w:p>
+      <w:pPr>
+        <w:pStyle w:val="Heading2"/>
       </w:pPr>
       <w:bookmarkStart w:id="41" w:name="what-do-you-do"/>
       <w:bookmarkEnd w:id="41"/>
@@ -690,6 +920,9 @@
       </w:r>
     </w:p>
     <w:p>
+      <w:pPr>
+        <w:pStyle w:val="FirstParagraph"/>
+      </w:pPr>
       <w:r>
         <w:t xml:space="preserve">In</w:t>
       </w:r>
@@ -699,91 +932,331 @@
       <w:hyperlink r:id="rId42">
         <w:r>
           <w:rPr>
-            <w:rStyle w:val="Link"/>
+            <w:rStyle w:val="Hyperlink"/>
           </w:rPr>
           <w:t xml:space="preserve">Plato's</w:t>
         </w:r>
         <w:r>
           <w:rPr>
-            <w:rStyle w:val="Link"/>
+            <w:rStyle w:val="Hyperlink"/>
           </w:rPr>
           <w:t xml:space="preserve"> </w:t>
         </w:r>
         <w:r>
           <w:rPr>
             <w:i/>
-            <w:rStyle w:val="Link"/>
+            <w:rStyle w:val="Hyperlink"/>
           </w:rPr>
           <w:t xml:space="preserve">Gorgias</w:t>
         </w:r>
       </w:hyperlink>
       <w:r>
-        <w:t xml:space="preserve">, several famous ancient Greek orators and philosophers have brought Socrates to watch Gorgias, the most famous teacher of rhetoric and oratory in Athens, put on a display of his oratorical powers.</w:t>
-      </w:r>
-    </w:p>
-    <w:p>
-      <w:r>
-        <w:t xml:space="preserve">Gorgias is eager to get started displaying his rhetorical prowess, but Socrates won't let him, because Socrates keeps asking Gorgias difficult questions about this "high art" of which he speaks.</w:t>
-      </w:r>
-    </w:p>
-    <w:p>
-      <w:r>
-        <w:t xml:space="preserve">"What is it you do?" Socrates asks Gorgias. "Cobblers make shoes, and coaches train athletes, and doctors heal the sick, but what do you do? You teach oratory and rhetoric? Are those knacks or crafts? Or are they higher arts? Professional skills?"</w:t>
-      </w:r>
-    </w:p>
-    <w:p>
-      <w:r>
-        <w:t xml:space="preserve">Socrates also says, "Tell me, Gorgias, do you teach your young orators about about right and wrong?"</w:t>
-      </w:r>
-    </w:p>
-    <w:p>
-      <w:r>
-        <w:t xml:space="preserve">Gorgias says essentially: Not my department. "I teach rhetoric. I'm not responsible if my students take that skill use it to commit a wrong."</w:t>
-      </w:r>
-    </w:p>
-    <w:p>
-      <w:r>
-        <w:t xml:space="preserve">How convenient. But Socrates won't let that pass unchallenged, and the whole dialogue is really a discussion among professionals about the ethics of teaching and employing rhetorical skills.</w:t>
-      </w:r>
-    </w:p>
-    <w:p>
-      <w:r>
-        <w:t xml:space="preserve">Those in attendance revere Gorgias, and Gorgias is not the least bit modest about his powers of persuasion.</w:t>
-      </w:r>
-    </w:p>
-    <w:p>
-      <w:r>
-        <w:t xml:space="preserve">When Socrates asks him what is the highest good? Gorgias answers: That's easy! The power of rhetoric is the greatest good and the only expertise any orator need master.</w:t>
-      </w:r>
-    </w:p>
-    <w:p>
-      <w:r>
-        <w:t xml:space="preserve">Well, Socrates asks, "What about health or business or politics? What do orators (lawyers) really know about those?"</w:t>
-      </w:r>
-    </w:p>
-    <w:p>
-      <w:r>
-        <w:t xml:space="preserve">Gorgias says orators don't need to know about any of those, because once you master rhetoric: "You will have the doctor as your slave, and that businessman? He will be working for you."</w:t>
-      </w:r>
-    </w:p>
-    <w:p>
-      <w:r>
-        <w:t xml:space="preserve">This is an early display of what might be called a classic lawyer's superiority complex.</w:t>
-      </w:r>
-    </w:p>
-    <w:p>
-      <w:r>
-        <w:t xml:space="preserve">Lawyers are super fiduciaries above and beyond everything else, but lawyers are also human beings, often with moral scruples. We don't leave that part of ourselves behind when we practice law.</w:t>
-      </w:r>
-    </w:p>
-    <w:p>
-      <w:r>
-        <w:t xml:space="preserve">Socrates ultimately wants Gorgias to answer the ancient question: Does rhetorical might make right?</w:t>
-      </w:r>
-    </w:p>
-    <w:p>
-      <w:pPr>
-        <w:pStyle w:val="Heading4"/>
+        <w:t xml:space="preserve">,</w:t>
+      </w:r>
+      <w:r>
+        <w:t xml:space="preserve"> </w:t>
+      </w:r>
+      <w:r>
+        <w:t xml:space="preserve">several famous ancient Greek orators and philosophers have brought Socrates</w:t>
+      </w:r>
+      <w:r>
+        <w:t xml:space="preserve"> </w:t>
+      </w:r>
+      <w:r>
+        <w:t xml:space="preserve">to watch Gorgias,</w:t>
+      </w:r>
+      <w:r>
+        <w:t xml:space="preserve"> </w:t>
+      </w:r>
+      <w:r>
+        <w:t xml:space="preserve">the most famous teacher of rhetoric and oratory in Athens,</w:t>
+      </w:r>
+      <w:r>
+        <w:t xml:space="preserve"> </w:t>
+      </w:r>
+      <w:r>
+        <w:t xml:space="preserve">put on a display of his oratorical powers.</w:t>
+      </w:r>
+    </w:p>
+    <w:p>
+      <w:pPr>
+        <w:pStyle w:val="BodyText"/>
+      </w:pPr>
+      <w:r>
+        <w:t xml:space="preserve">Gorgias is eager to get started displaying his rhetorical prowess,</w:t>
+      </w:r>
+      <w:r>
+        <w:t xml:space="preserve"> </w:t>
+      </w:r>
+      <w:r>
+        <w:t xml:space="preserve">but Socrates won't let him,</w:t>
+      </w:r>
+      <w:r>
+        <w:t xml:space="preserve"> </w:t>
+      </w:r>
+      <w:r>
+        <w:t xml:space="preserve">because Socrates keeps asking Gorgias difficult questions</w:t>
+      </w:r>
+      <w:r>
+        <w:t xml:space="preserve"> </w:t>
+      </w:r>
+      <w:r>
+        <w:t xml:space="preserve">about this "high art" of which he speaks.</w:t>
+      </w:r>
+    </w:p>
+    <w:p>
+      <w:pPr>
+        <w:pStyle w:val="BodyText"/>
+      </w:pPr>
+      <w:r>
+        <w:t xml:space="preserve">"What is it you do?"</w:t>
+      </w:r>
+      <w:r>
+        <w:t xml:space="preserve"> </w:t>
+      </w:r>
+      <w:r>
+        <w:t xml:space="preserve">Socrates asks Gorgias.</w:t>
+      </w:r>
+      <w:r>
+        <w:t xml:space="preserve"> </w:t>
+      </w:r>
+      <w:r>
+        <w:t xml:space="preserve">"Cobblers make shoes,</w:t>
+      </w:r>
+      <w:r>
+        <w:t xml:space="preserve"> </w:t>
+      </w:r>
+      <w:r>
+        <w:t xml:space="preserve">and coaches train athletes,</w:t>
+      </w:r>
+      <w:r>
+        <w:t xml:space="preserve"> </w:t>
+      </w:r>
+      <w:r>
+        <w:t xml:space="preserve">and doctors heal the sick,</w:t>
+      </w:r>
+      <w:r>
+        <w:t xml:space="preserve"> </w:t>
+      </w:r>
+      <w:r>
+        <w:t xml:space="preserve">but what do you do?</w:t>
+      </w:r>
+      <w:r>
+        <w:t xml:space="preserve"> </w:t>
+      </w:r>
+      <w:r>
+        <w:t xml:space="preserve">You teach oratory and rhetoric?</w:t>
+      </w:r>
+      <w:r>
+        <w:t xml:space="preserve"> </w:t>
+      </w:r>
+      <w:r>
+        <w:t xml:space="preserve">Are those knacks or crafts?</w:t>
+      </w:r>
+      <w:r>
+        <w:t xml:space="preserve"> </w:t>
+      </w:r>
+      <w:r>
+        <w:t xml:space="preserve">Or are they higher arts? Professional skills?"</w:t>
+      </w:r>
+    </w:p>
+    <w:p>
+      <w:pPr>
+        <w:pStyle w:val="BodyText"/>
+      </w:pPr>
+      <w:r>
+        <w:t xml:space="preserve">Socrates also says,</w:t>
+      </w:r>
+      <w:r>
+        <w:t xml:space="preserve"> </w:t>
+      </w:r>
+      <w:r>
+        <w:t xml:space="preserve">"Tell me, Gorgias,</w:t>
+      </w:r>
+      <w:r>
+        <w:t xml:space="preserve"> </w:t>
+      </w:r>
+      <w:r>
+        <w:t xml:space="preserve">do you teach your young orators about about right and wrong?"</w:t>
+      </w:r>
+    </w:p>
+    <w:p>
+      <w:pPr>
+        <w:pStyle w:val="BodyText"/>
+      </w:pPr>
+      <w:r>
+        <w:t xml:space="preserve">Gorgias says essentially: Not my department.</w:t>
+      </w:r>
+      <w:r>
+        <w:t xml:space="preserve"> </w:t>
+      </w:r>
+      <w:r>
+        <w:t xml:space="preserve">"I teach rhetoric.</w:t>
+      </w:r>
+      <w:r>
+        <w:t xml:space="preserve"> </w:t>
+      </w:r>
+      <w:r>
+        <w:t xml:space="preserve">I'm not responsible if my students take that skill use it to commit a wrong."</w:t>
+      </w:r>
+    </w:p>
+    <w:p>
+      <w:pPr>
+        <w:pStyle w:val="BodyText"/>
+      </w:pPr>
+      <w:r>
+        <w:t xml:space="preserve">How convenient. But Socrates won't let that pass unchallenged,</w:t>
+      </w:r>
+      <w:r>
+        <w:t xml:space="preserve"> </w:t>
+      </w:r>
+      <w:r>
+        <w:t xml:space="preserve">and the whole dialogue is really a discussion among professionals</w:t>
+      </w:r>
+      <w:r>
+        <w:t xml:space="preserve"> </w:t>
+      </w:r>
+      <w:r>
+        <w:t xml:space="preserve">about the ethics of teaching and employing rhetorical skills.</w:t>
+      </w:r>
+    </w:p>
+    <w:p>
+      <w:pPr>
+        <w:pStyle w:val="BodyText"/>
+      </w:pPr>
+      <w:r>
+        <w:t xml:space="preserve">Those in attendance revere Gorgias,</w:t>
+      </w:r>
+      <w:r>
+        <w:t xml:space="preserve"> </w:t>
+      </w:r>
+      <w:r>
+        <w:t xml:space="preserve">and Gorgias is not the least bit modest about his powers of persuasion.</w:t>
+      </w:r>
+    </w:p>
+    <w:p>
+      <w:pPr>
+        <w:pStyle w:val="BodyText"/>
+      </w:pPr>
+      <w:r>
+        <w:t xml:space="preserve">When Socrates asks him what is the highest good?</w:t>
+      </w:r>
+      <w:r>
+        <w:t xml:space="preserve"> </w:t>
+      </w:r>
+      <w:r>
+        <w:t xml:space="preserve">Gorgias answers: That's easy!</w:t>
+      </w:r>
+      <w:r>
+        <w:t xml:space="preserve"> </w:t>
+      </w:r>
+      <w:r>
+        <w:t xml:space="preserve">The power of rhetoric is the greatest good</w:t>
+      </w:r>
+      <w:r>
+        <w:t xml:space="preserve"> </w:t>
+      </w:r>
+      <w:r>
+        <w:t xml:space="preserve">and the only expertise any orator need master.</w:t>
+      </w:r>
+    </w:p>
+    <w:p>
+      <w:pPr>
+        <w:pStyle w:val="BodyText"/>
+      </w:pPr>
+      <w:r>
+        <w:t xml:space="preserve">Well, Socrates asks,</w:t>
+      </w:r>
+      <w:r>
+        <w:t xml:space="preserve"> </w:t>
+      </w:r>
+      <w:r>
+        <w:t xml:space="preserve">"What about health or business or politics?</w:t>
+      </w:r>
+      <w:r>
+        <w:t xml:space="preserve"> </w:t>
+      </w:r>
+      <w:r>
+        <w:t xml:space="preserve">What do orators (lawyers) really know about those?"</w:t>
+      </w:r>
+    </w:p>
+    <w:p>
+      <w:pPr>
+        <w:pStyle w:val="BodyText"/>
+      </w:pPr>
+      <w:r>
+        <w:t xml:space="preserve">Gorgias says orators don't need to know about any of those,</w:t>
+      </w:r>
+      <w:r>
+        <w:t xml:space="preserve"> </w:t>
+      </w:r>
+      <w:r>
+        <w:t xml:space="preserve">because once you master rhetoric:</w:t>
+      </w:r>
+      <w:r>
+        <w:t xml:space="preserve"> </w:t>
+      </w:r>
+      <w:r>
+        <w:t xml:space="preserve">"You will have the doctor as your slave,</w:t>
+      </w:r>
+      <w:r>
+        <w:t xml:space="preserve"> </w:t>
+      </w:r>
+      <w:r>
+        <w:t xml:space="preserve">and that businessman? He will be working for you."</w:t>
+      </w:r>
+    </w:p>
+    <w:p>
+      <w:pPr>
+        <w:pStyle w:val="BodyText"/>
+      </w:pPr>
+      <w:r>
+        <w:t xml:space="preserve">This is an early display</w:t>
+      </w:r>
+      <w:r>
+        <w:t xml:space="preserve"> </w:t>
+      </w:r>
+      <w:r>
+        <w:t xml:space="preserve">of what might be called a classic lawyer's superiority complex.</w:t>
+      </w:r>
+    </w:p>
+    <w:p>
+      <w:pPr>
+        <w:pStyle w:val="BodyText"/>
+      </w:pPr>
+      <w:r>
+        <w:t xml:space="preserve">Lawyers are super fiduciaries above and beyond everything else,</w:t>
+      </w:r>
+      <w:r>
+        <w:t xml:space="preserve"> </w:t>
+      </w:r>
+      <w:r>
+        <w:t xml:space="preserve">but lawyers are also human beings, often with moral scruples.</w:t>
+      </w:r>
+      <w:r>
+        <w:t xml:space="preserve"> </w:t>
+      </w:r>
+      <w:r>
+        <w:t xml:space="preserve">We don't leave that part of ourselves behind when we practice law.</w:t>
+      </w:r>
+    </w:p>
+    <w:p>
+      <w:pPr>
+        <w:pStyle w:val="BodyText"/>
+      </w:pPr>
+      <w:r>
+        <w:t xml:space="preserve">Socrates ultimately wants Gorgias to answer the ancient question:</w:t>
+      </w:r>
+      <w:r>
+        <w:t xml:space="preserve"> </w:t>
+      </w:r>
+      <w:r>
+        <w:t xml:space="preserve">Does rhetorical might make right?</w:t>
+      </w:r>
+    </w:p>
+    <w:p>
+      <w:pPr>
+        <w:pStyle w:val="Heading3"/>
       </w:pPr>
       <w:bookmarkStart w:id="43" w:name="possible-lessons"/>
       <w:bookmarkEnd w:id="43"/>
@@ -792,16 +1265,37 @@
       </w:r>
     </w:p>
     <w:p>
-      <w:r>
-        <w:t xml:space="preserve">Socrates/Plato. Not enough to have skills without thinking about right or wrong?</w:t>
-      </w:r>
-    </w:p>
-    <w:p>
-      <w:r>
-        <w:t xml:space="preserve">Freedman and Smith: Is there a single point of view that can be identified as “the moral” one?</w:t>
-      </w:r>
-    </w:p>
-    <w:p>
+      <w:pPr>
+        <w:pStyle w:val="FirstParagraph"/>
+      </w:pPr>
+      <w:r>
+        <w:t xml:space="preserve">Socrates/Plato. Not enough to have skills without thinking about right or</w:t>
+      </w:r>
+      <w:r>
+        <w:t xml:space="preserve"> </w:t>
+      </w:r>
+      <w:r>
+        <w:t xml:space="preserve">wrong?</w:t>
+      </w:r>
+    </w:p>
+    <w:p>
+      <w:pPr>
+        <w:pStyle w:val="BodyText"/>
+      </w:pPr>
+      <w:r>
+        <w:t xml:space="preserve">Freedman and Smith: Is there a single point of view that can be</w:t>
+      </w:r>
+      <w:r>
+        <w:t xml:space="preserve"> </w:t>
+      </w:r>
+      <w:r>
+        <w:t xml:space="preserve">identified as “the moral” one?</w:t>
+      </w:r>
+    </w:p>
+    <w:p>
+      <w:pPr>
+        <w:pStyle w:val="BodyText"/>
+      </w:pPr>
       <w:r>
         <w:t xml:space="preserve">Two parts of client/attorney relationship</w:t>
       </w:r>
@@ -831,23 +1325,50 @@
       </w:r>
     </w:p>
     <w:p>
-      <w:r>
-        <w:t xml:space="preserve">Rhode: Lawyers should assess their obligations in light of all societal interests at issue in particular practice contexts. </w:t>
-      </w:r>
-    </w:p>
-    <w:p>
-      <w:r>
-        <w:t xml:space="preserve">ABA: Have to balance lawyer’s interests with the bar’s image, “justice” and the client’s interests</w:t>
-      </w:r>
-    </w:p>
-    <w:p>
-      <w:r>
-        <w:t xml:space="preserve">The time to have a moral dilemma is to when you’re deciding whether or not to take the client. </w:t>
-      </w:r>
-    </w:p>
-    <w:p>
-      <w:pPr>
-        <w:pStyle w:val="Heading4"/>
+      <w:pPr>
+        <w:pStyle w:val="FirstParagraph"/>
+      </w:pPr>
+      <w:r>
+        <w:t xml:space="preserve">Rhode: Lawyers should assess their obligations in light of all societal</w:t>
+      </w:r>
+      <w:r>
+        <w:t xml:space="preserve"> </w:t>
+      </w:r>
+      <w:r>
+        <w:t xml:space="preserve">interests at issue in particular practice contexts. </w:t>
+      </w:r>
+    </w:p>
+    <w:p>
+      <w:pPr>
+        <w:pStyle w:val="BodyText"/>
+      </w:pPr>
+      <w:r>
+        <w:t xml:space="preserve">ABA: Have to balance lawyer’s interests with the bar’s image, “justice”</w:t>
+      </w:r>
+      <w:r>
+        <w:t xml:space="preserve"> </w:t>
+      </w:r>
+      <w:r>
+        <w:t xml:space="preserve">and the client’s interests</w:t>
+      </w:r>
+    </w:p>
+    <w:p>
+      <w:pPr>
+        <w:pStyle w:val="BodyText"/>
+      </w:pPr>
+      <w:r>
+        <w:t xml:space="preserve">The time to have a moral dilemma is to when you’re deciding whether or</w:t>
+      </w:r>
+      <w:r>
+        <w:t xml:space="preserve"> </w:t>
+      </w:r>
+      <w:r>
+        <w:t xml:space="preserve">not to take the client. </w:t>
+      </w:r>
+    </w:p>
+    <w:p>
+      <w:pPr>
+        <w:pStyle w:val="Heading2"/>
       </w:pPr>
       <w:bookmarkStart w:id="44" w:name="typesroles-of-lawyers"/>
       <w:bookmarkEnd w:id="44"/>
@@ -905,7 +1426,7 @@
     </w:p>
     <w:p>
       <w:pPr>
-        <w:pStyle w:val="Heading3"/>
+        <w:pStyle w:val="Heading2"/>
       </w:pPr>
       <w:bookmarkStart w:id="45" w:name="recommended-reading-viewing"/>
       <w:bookmarkEnd w:id="45"/>
@@ -924,20 +1445,37 @@
       <w:hyperlink r:id="rId46">
         <w:r>
           <w:rPr>
-            <w:rStyle w:val="Link"/>
+            <w:rStyle w:val="Hyperlink"/>
+          </w:rPr>
+          <w:t xml:space="preserve">RLGL "Professional Discipline" § 5</w:t>
+        </w:r>
+      </w:hyperlink>
+    </w:p>
+    <w:p>
+      <w:pPr>
+        <w:pStyle w:val="Compact"/>
+        <w:numPr>
+          <w:numId w:val="1013"/>
+          <w:ilvl w:val="0"/>
+        </w:numPr>
+      </w:pPr>
+      <w:hyperlink r:id="rId47">
+        <w:r>
+          <w:rPr>
+            <w:rStyle w:val="Hyperlink"/>
           </w:rPr>
           <w:t xml:space="preserve">Plato's</w:t>
         </w:r>
         <w:r>
           <w:rPr>
-            <w:rStyle w:val="Link"/>
+            <w:rStyle w:val="Hyperlink"/>
           </w:rPr>
           <w:t xml:space="preserve"> </w:t>
         </w:r>
         <w:r>
           <w:rPr>
             <w:i/>
-            <w:rStyle w:val="Link"/>
+            <w:rStyle w:val="Hyperlink"/>
           </w:rPr>
           <w:t xml:space="preserve">Gorgias</w:t>
         </w:r>
@@ -996,7 +1534,7 @@
       <w:hyperlink r:id="rId42">
         <w:r>
           <w:rPr>
-            <w:rStyle w:val="Link"/>
+            <w:rStyle w:val="Hyperlink"/>
           </w:rPr>
           <w:t xml:space="preserve">Gorgias at Wikipedia</w:t>
         </w:r>
@@ -1013,23 +1551,23 @@
           <w:ilvl w:val="0"/>
         </w:numPr>
       </w:pPr>
-      <w:hyperlink r:id="rId47">
+      <w:hyperlink r:id="rId48">
         <w:r>
           <w:rPr>
             <w:i/>
-            <w:rStyle w:val="Link"/>
+            <w:rStyle w:val="Hyperlink"/>
           </w:rPr>
           <w:t xml:space="preserve">To Kill A Mockingbird</w:t>
         </w:r>
         <w:r>
           <w:rPr>
-            <w:rStyle w:val="Link"/>
+            <w:rStyle w:val="Hyperlink"/>
           </w:rPr>
           <w:t xml:space="preserve"> </w:t>
         </w:r>
         <w:r>
           <w:rPr>
-            <w:rStyle w:val="Link"/>
+            <w:rStyle w:val="Hyperlink"/>
           </w:rPr>
           <w:t xml:space="preserve">by Harper Lee (1960)</w:t>
         </w:r>
@@ -1043,10 +1581,10 @@
       <w:r>
         <w:t xml:space="preserve"> </w:t>
       </w:r>
-      <w:hyperlink r:id="rId48">
+      <w:hyperlink r:id="rId49">
         <w:r>
           <w:rPr>
-            <w:rStyle w:val="Link"/>
+            <w:rStyle w:val="Hyperlink"/>
           </w:rPr>
           <w:t xml:space="preserve">the 1962 movie version</w:t>
         </w:r>
@@ -1063,10 +1601,10 @@
           <w:ilvl w:val="0"/>
         </w:numPr>
       </w:pPr>
-      <w:hyperlink r:id="rId49">
+      <w:hyperlink r:id="rId50">
         <w:r>
           <w:rPr>
-            <w:rStyle w:val="Link"/>
+            <w:rStyle w:val="Hyperlink"/>
           </w:rPr>
           <w:t xml:space="preserve">Malcom Gladwell's "The Courthouse Ring: Atticus Finch and the limits of Southern liberalism,"</w:t>
         </w:r>
@@ -1089,11 +1627,11 @@
       <w:r>
         <w:t xml:space="preserve"> </w:t>
       </w:r>
-      <w:hyperlink r:id="rId49">
+      <w:hyperlink r:id="rId50">
         <w:r>
           <w:rPr>
             <w:i/>
-            <w:rStyle w:val="Link"/>
+            <w:rStyle w:val="Hyperlink"/>
           </w:rPr>
           <w:t xml:space="preserve">The New Yorker</w:t>
         </w:r>
@@ -1101,23 +1639,6 @@
       <w:r>
         <w:t xml:space="preserve">.</w:t>
       </w:r>
-    </w:p>
-    <w:p>
-      <w:pPr>
-        <w:pStyle w:val="Compact"/>
-        <w:numPr>
-          <w:numId w:val="1013"/>
-          <w:ilvl w:val="0"/>
-        </w:numPr>
-      </w:pPr>
-      <w:hyperlink r:id="rId50">
-        <w:r>
-          <w:rPr>
-            <w:rStyle w:val="Link"/>
-          </w:rPr>
-          <w:t xml:space="preserve">RLGL "Professional Discipline" § 5</w:t>
-        </w:r>
-      </w:hyperlink>
     </w:p>
     <w:sectPr/>
   </w:body>
@@ -1125,7 +1646,22 @@
 </file>
 
 <file path=word/footnotes.xml><?xml version="1.0" encoding="utf-8"?>
-<w:footnotes xmlns:w="http://schemas.openxmlformats.org/wordprocessingml/2006/main" xmlns:m="http://schemas.openxmlformats.org/officeDocument/2006/math" xmlns:r="http://schemas.openxmlformats.org/officeDocument/2006/relationships" xmlns:o="urn:schemas-microsoft-com:office:office" xmlns:v="urn:schemas-microsoft-com:vml" xmlns:w10="urn:schemas-microsoft-com:office:word" xmlns:a="http://schemas.openxmlformats.org/drawingml/2006/main" xmlns:pic="http://schemas.openxmlformats.org/drawingml/2006/picture" xmlns:wp="http://schemas.openxmlformats.org/drawingml/2006/wordprocessingDrawing"/>
+<w:footnotes xmlns:w="http://schemas.openxmlformats.org/wordprocessingml/2006/main" xmlns:m="http://schemas.openxmlformats.org/officeDocument/2006/math" xmlns:r="http://schemas.openxmlformats.org/officeDocument/2006/relationships" xmlns:o="urn:schemas-microsoft-com:office:office" xmlns:v="urn:schemas-microsoft-com:vml" xmlns:w10="urn:schemas-microsoft-com:office:word" xmlns:a="http://schemas.openxmlformats.org/drawingml/2006/main" xmlns:pic="http://schemas.openxmlformats.org/drawingml/2006/picture" xmlns:wp="http://schemas.openxmlformats.org/drawingml/2006/wordprocessingDrawing">
+  <w:footnote w:type="continuationSeparator" w:id="0">
+    <w:p>
+      <w:r>
+        <w:continuationSeparator/>
+      </w:r>
+    </w:p>
+  </w:footnote>
+  <w:footnote w:type="separator" w:id="-1">
+    <w:p>
+      <w:r>
+        <w:separator/>
+      </w:r>
+    </w:p>
+  </w:footnote>
+</w:footnotes>
 </file>
 
 <file path=word/numbering.xml><?xml version="1.0" encoding="utf-8"?>
@@ -1212,7 +1748,7 @@
     </w:lvl>
   </w:abstractNum>
   <w:abstractNum w:abstractNumId="990">
-    <w:nsid w:val="53a94f42"/>
+    <w:nsid w:val="2df2d684"/>
     <w:multiLevelType w:val="multilevel"/>
     <w:lvl w:ilvl="0">
       <w:numFmt w:val="bullet"/>
@@ -1293,7 +1829,7 @@
     </w:lvl>
   </w:abstractNum>
   <w:abstractNum w:abstractNumId="991">
-    <w:nsid w:val="69a8d88f"/>
+    <w:nsid w:val="2045b571"/>
     <w:multiLevelType w:val="multilevel"/>
     <w:lvl w:ilvl="0">
       <w:numFmt w:val="bullet"/>
@@ -1374,7 +1910,7 @@
     </w:lvl>
   </w:abstractNum>
   <w:abstractNum w:abstractNumId="99411">
-    <w:nsid w:val="907af83a"/>
+    <w:nsid w:val="91f85657"/>
     <w:multiLevelType w:val="multilevel"/>
     <w:lvl w:ilvl="0">
       <w:start w:val="1"/>
@@ -1551,13 +2087,25 @@
   <w:style w:type="paragraph" w:default="1" w:styleId="Normal">
     <w:name w:val="Normal"/>
     <w:qFormat/>
+  </w:style>
+  <w:style w:type="paragraph" w:styleId="BodyText">
+    <w:name w:val="Body Text"/>
+    <w:basedOn w:val="Normal"/>
+    <w:link w:val="BodyTextChar"/>
     <w:pPr>
       <w:spacing w:before="180" w:after="180"/>
     </w:pPr>
-  </w:style>
-  <w:style w:type="paragraph" w:styleId="Compact">
+    <w:qFormat/>
+  </w:style>
+  <w:style w:type="paragraph" w:customStyle="1" w:styleId="FirstParagraph">
+    <w:name w:val="First Paragraph"/>
+    <w:basedOn w:val="BodyText"/>
+    <w:next w:val="BodyText"/>
+    <w:qFormat/>
+  </w:style>
+  <w:style w:type="paragraph" w:customStyle="1" w:styleId="Compact">
     <w:name w:val="Compact"/>
-    <w:basedOn w:val="Normal"/>
+    <w:basedOn w:val="BodyText"/>
     <w:qFormat/>
     <w:pPr>
       <w:spacing w:before="36" w:after="36"/>
@@ -1566,7 +2114,7 @@
   <w:style w:type="paragraph" w:styleId="Title">
     <w:name w:val="Title"/>
     <w:basedOn w:val="Normal"/>
-    <w:next w:val="Normal"/>
+    <w:next w:val="BodyText"/>
     <w:qFormat/>
     <w:pPr>
       <w:keepNext/>
@@ -1586,7 +2134,7 @@
   <w:style w:type="paragraph" w:styleId="Subtitle">
     <w:name w:val="Subtitle"/>
     <w:basedOn w:val="Title"/>
-    <w:next w:val="Normal"/>
+    <w:next w:val="BodyText"/>
     <w:qFormat/>
     <w:pPr>
       <w:keepNext/>
@@ -1599,9 +2147,9 @@
       <w:szCs w:val="30"/>
     </w:rPr>
   </w:style>
-  <w:style w:type="paragraph" w:styleId="Author">
+  <w:style w:type="paragraph" w:customStyle="1" w:styleId="Author">
     <w:name w:val="Author"/>
-    <w:next w:val="Normal"/>
+    <w:next w:val="BodyText"/>
     <w:qFormat/>
     <w:pPr>
       <w:keepNext/>
@@ -1611,7 +2159,7 @@
   </w:style>
   <w:style w:type="paragraph" w:styleId="Date">
     <w:name w:val="Date"/>
-    <w:next w:val="Normal"/>
+    <w:next w:val="BodyText"/>
     <w:qFormat/>
     <w:pPr>
       <w:keepNext/>
@@ -1619,10 +2167,10 @@
       <w:jc w:val="center"/>
     </w:pPr>
   </w:style>
-  <w:style w:type="paragraph" w:styleId="Abstract">
+  <w:style w:type="paragraph" w:customStyle="1" w:styleId="Abstract">
     <w:name w:val="Abstract"/>
     <w:basedOn w:val="Normal"/>
-    <w:next w:val="Normal"/>
+    <w:next w:val="BodyText"/>
     <w:qFormat/>
     <w:pPr>
       <w:keepNext/>
@@ -1645,7 +2193,7 @@
   <w:style w:type="paragraph" w:styleId="Heading1">
     <w:name w:val="Heading 1"/>
     <w:basedOn w:val="Normal"/>
-    <w:next w:val="Normal"/>
+    <w:next w:val="BodyText"/>
     <w:uiPriority w:val="9"/>
     <w:qFormat/>
     <w:pPr>
@@ -1666,7 +2214,7 @@
   <w:style w:type="paragraph" w:styleId="Heading2">
     <w:name w:val="Heading 2"/>
     <w:basedOn w:val="Normal"/>
-    <w:next w:val="Normal"/>
+    <w:next w:val="BodyText"/>
     <w:uiPriority w:val="9"/>
     <w:unhideWhenUsed/>
     <w:qFormat/>
@@ -1688,7 +2236,7 @@
   <w:style w:type="paragraph" w:styleId="Heading3">
     <w:name w:val="Heading 3"/>
     <w:basedOn w:val="Normal"/>
-    <w:next w:val="Normal"/>
+    <w:next w:val="BodyText"/>
     <w:uiPriority w:val="9"/>
     <w:unhideWhenUsed/>
     <w:qFormat/>
@@ -1696,7 +2244,7 @@
       <w:keepNext/>
       <w:keepLines/>
       <w:spacing w:before="200" w:after="0"/>
-      <w:outlineLvl w:val="1"/>
+      <w:outlineLvl w:val="2"/>
     </w:pPr>
     <w:rPr>
       <w:rFonts w:asciiTheme="majorHAnsi" w:eastAsiaTheme="majorEastAsia" w:hAnsiTheme="majorHAnsi" w:cstheme="majorBidi"/>
@@ -1710,7 +2258,7 @@
   <w:style w:type="paragraph" w:styleId="Heading4">
     <w:name w:val="Heading 4"/>
     <w:basedOn w:val="Normal"/>
-    <w:next w:val="Normal"/>
+    <w:next w:val="BodyText"/>
     <w:uiPriority w:val="9"/>
     <w:unhideWhenUsed/>
     <w:qFormat/>
@@ -1718,7 +2266,7 @@
       <w:keepNext/>
       <w:keepLines/>
       <w:spacing w:before="200" w:after="0"/>
-      <w:outlineLvl w:val="1"/>
+      <w:outlineLvl w:val="3"/>
     </w:pPr>
     <w:rPr>
       <w:rFonts w:asciiTheme="majorHAnsi" w:eastAsiaTheme="majorEastAsia" w:hAnsiTheme="majorHAnsi" w:cstheme="majorBidi"/>
@@ -1732,7 +2280,7 @@
   <w:style w:type="paragraph" w:styleId="Heading5">
     <w:name w:val="Heading 5"/>
     <w:basedOn w:val="Normal"/>
-    <w:next w:val="Normal"/>
+    <w:next w:val="BodyText"/>
     <w:uiPriority w:val="9"/>
     <w:unhideWhenUsed/>
     <w:qFormat/>
@@ -1740,7 +2288,7 @@
       <w:keepNext/>
       <w:keepLines/>
       <w:spacing w:before="200" w:after="0"/>
-      <w:outlineLvl w:val="1"/>
+      <w:outlineLvl w:val="4"/>
     </w:pPr>
     <w:rPr>
       <w:rFonts w:asciiTheme="majorHAnsi" w:eastAsiaTheme="majorEastAsia" w:hAnsiTheme="majorHAnsi" w:cstheme="majorBidi"/>
@@ -1751,15 +2299,36 @@
       <w:szCs w:val="24"/>
     </w:rPr>
   </w:style>
-  <w:style w:type="paragraph" w:styleId="BlockQuote">
-    <w:name w:val="Block Quote"/>
+  <w:style w:type="paragraph" w:styleId="Heading6">
+    <w:name w:val="Heading 6"/>
     <w:basedOn w:val="Normal"/>
-    <w:next w:val="Normal"/>
+    <w:next w:val="BodyText"/>
+    <w:uiPriority w:val="9"/>
+    <w:unhideWhenUsed/>
+    <w:qFormat/>
+    <w:pPr>
+      <w:keepNext/>
+      <w:keepLines/>
+      <w:spacing w:before="200" w:after="0"/>
+      <w:outlineLvl w:val="5"/>
+    </w:pPr>
+    <w:rPr>
+      <w:rFonts w:asciiTheme="majorHAnsi" w:eastAsiaTheme="majorEastAsia" w:hAnsiTheme="majorHAnsi" w:cstheme="majorBidi"/>
+      <w:color w:val="4F81BD" w:themeColor="accent1"/>
+      <w:sz w:val="24"/>
+      <w:szCs w:val="24"/>
+    </w:rPr>
+  </w:style>
+  <w:style w:type="paragraph" w:styleId="BlockText">
+    <w:name w:val="Block Text"/>
+    <w:basedOn w:val="BodyText"/>
+    <w:next w:val="BodyText"/>
     <w:uiPriority w:val="9"/>
     <w:unhideWhenUsed/>
     <w:qFormat/>
     <w:pPr>
       <w:spacing w:before="100" w:after="100"/>
+      <w:ind w:firstLine="0"/>
     </w:pPr>
     <w:rPr>
       <w:rFonts w:asciiTheme="majorHAnsi" w:eastAsiaTheme="majorEastAsia" w:hAnsiTheme="majorHAnsi" w:cstheme="majorBidi"/>
@@ -1796,7 +2365,7 @@
       </w:tblCellMar>
     </w:tblPr>
   </w:style>
-  <w:style w:type="paragraph" w:styleId="DefinitionTerm">
+  <w:style w:type="paragraph" w:customStyle="1" w:styleId="DefinitionTerm">
     <w:name w:val="Definition Term"/>
     <w:basedOn w:val="Normal"/>
     <w:next w:val="Definition"/>
@@ -1809,20 +2378,12 @@
       <w:b/>
     </w:rPr>
   </w:style>
-  <w:style w:type="paragraph" w:styleId="Definition">
+  <w:style w:type="paragraph" w:customStyle="1" w:styleId="Definition">
     <w:name w:val="Definition"/>
     <w:basedOn w:val="Normal"/>
   </w:style>
-  <w:style w:type="paragraph" w:styleId="BodyText">
-    <w:name w:val="Body Text"/>
-    <w:basedOn w:val="Normal"/>
-    <w:link w:val="BodyTextChar"/>
-    <w:pPr>
-      <w:spacing w:after="120"/>
-    </w:pPr>
-  </w:style>
-  <w:style w:type="paragraph" w:styleId="TableCaption">
-    <w:name w:val="Table Caption"/>
+  <w:style w:type="paragraph" w:styleId="Caption">
+    <w:name w:val="Caption"/>
     <w:basedOn w:val="Normal"/>
     <w:link w:val="BodyTextChar"/>
     <w:pPr>
@@ -1832,16 +2393,27 @@
       <w:i/>
     </w:rPr>
   </w:style>
-  <w:style w:type="paragraph" w:styleId="ImageCaption">
+  <w:style w:type="paragraph" w:customStyle="1" w:styleId="TableCaption">
+    <w:name w:val="Table Caption"/>
+    <w:basedOn w:val="Caption"/>
+    <w:pPr>
+      <w:keepNext/>
+    </w:pPr>
+  </w:style>
+  <w:style w:type="paragraph" w:customStyle="1" w:styleId="ImageCaption">
     <w:name w:val="Image Caption"/>
+    <w:basedOn w:val="Caption"/>
+  </w:style>
+  <w:style w:type="paragraph" w:customStyle="1" w:styleId="Figure">
+    <w:name w:val="Figure"/>
     <w:basedOn w:val="Normal"/>
-    <w:link w:val="BodyTextChar"/>
+  </w:style>
+  <w:style w:type="paragraph" w:customStyle="1" w:styleId="FigureWithCaption">
+    <w:name w:val="Figure with Caption"/>
+    <w:basedOn w:val="Figure"/>
     <w:pPr>
-      <w:spacing w:before="0" w:after="120"/>
+      <w:keepNext/>
     </w:pPr>
-    <w:rPr>
-      <w:i/>
-    </w:rPr>
   </w:style>
   <w:style w:type="character" w:customStyle="1" w:styleId="BodyTextChar">
     <w:name w:val="Body Text Char"/>
@@ -1856,18 +2428,36 @@
       <w:sz w:val="22"/>
     </w:rPr>
   </w:style>
-  <w:style w:type="character" w:customStyle="1" w:styleId="FootnoteRef">
-    <w:name w:val="Footnote Ref"/>
+  <w:style w:type="character" w:styleId="FootnoteReference">
+    <w:name w:val="Footnote Reference"/>
     <w:basedOn w:val="BodyTextChar"/>
     <w:rPr>
       <w:vertAlign w:val="superscript"/>
     </w:rPr>
   </w:style>
-  <w:style w:type="character" w:customStyle="1" w:styleId="Link">
-    <w:name w:val="Link"/>
+  <w:style w:type="character" w:styleId="Hyperlink">
+    <w:name w:val="Hyperlink"/>
     <w:basedOn w:val="BodyTextChar"/>
     <w:rPr>
       <w:color w:val="4F81BD" w:themeColor="accent1"/>
+    </w:rPr>
+  </w:style>
+  <w:style w:type="paragraph" w:styleId="TOCHeading">
+    <w:name w:val="TOC Heading"/>
+    <w:basedOn w:val="Heading1"/>
+    <w:next w:val="BodyText"/>
+    <w:uiPriority w:val="39"/>
+    <w:unhideWhenUsed/>
+    <w:qFormat/>
+    <w:pPr>
+      <w:spacing w:before="240" w:line="259" w:lineRule="auto"/>
+      <w:outlineLvl w:val="9"/>
+    </w:pPr>
+    <w:rPr>
+      <w:rFonts w:asciiTheme="majorHAnsi" w:eastAsiaTheme="majorEastAsia" w:hAnsiTheme="majorHAnsi" w:cstheme="majorBidi"/>
+      <w:b w:val="0"/>
+      <w:bCs w:val="0"/>
+      <w:color w:val="365F91" w:themeColor="accent1" w:themeShade="BF"/>
     </w:rPr>
   </w:style>
   <w:style w:type="paragraph" w:customStyle="1" w:styleId="SourceCode">
@@ -1914,6 +2504,13 @@
       <w:color w:val="40a070"/>
     </w:rPr>
   </w:style>
+  <w:style w:type="character" w:customStyle="1" w:styleId="ConstantTok">
+    <w:name w:val="ConstantTok"/>
+    <w:basedOn w:val="VerbatimChar"/>
+    <w:rPr>
+      <w:color w:val="880000"/>
+    </w:rPr>
+  </w:style>
   <w:style w:type="character" w:customStyle="1" w:styleId="CharTok">
     <w:name w:val="CharTok"/>
     <w:basedOn w:val="VerbatimChar"/>
@@ -1921,6 +2518,13 @@
       <w:color w:val="4070a0"/>
     </w:rPr>
   </w:style>
+  <w:style w:type="character" w:customStyle="1" w:styleId="SpecialCharTok">
+    <w:name w:val="SpecialCharTok"/>
+    <w:basedOn w:val="VerbatimChar"/>
+    <w:rPr>
+      <w:color w:val="4070a0"/>
+    </w:rPr>
+  </w:style>
   <w:style w:type="character" w:customStyle="1" w:styleId="StringTok">
     <w:name w:val="StringTok"/>
     <w:basedOn w:val="VerbatimChar"/>
@@ -1928,6 +2532,25 @@
       <w:color w:val="4070a0"/>
     </w:rPr>
   </w:style>
+  <w:style w:type="character" w:customStyle="1" w:styleId="VerbatimStringTok">
+    <w:name w:val="VerbatimStringTok"/>
+    <w:basedOn w:val="VerbatimChar"/>
+    <w:rPr>
+      <w:color w:val="4070a0"/>
+    </w:rPr>
+  </w:style>
+  <w:style w:type="character" w:customStyle="1" w:styleId="SpecialStringTok">
+    <w:name w:val="SpecialStringTok"/>
+    <w:basedOn w:val="VerbatimChar"/>
+    <w:rPr>
+      <w:color w:val="bb6688"/>
+    </w:rPr>
+  </w:style>
+  <w:style w:type="character" w:customStyle="1" w:styleId="ImportTok">
+    <w:name w:val="ImportTok"/>
+    <w:basedOn w:val="VerbatimChar"/>
+    <w:rPr/>
+  </w:style>
   <w:style w:type="character" w:customStyle="1" w:styleId="CommentTok">
     <w:name w:val="CommentTok"/>
     <w:basedOn w:val="VerbatimChar"/>
@@ -1936,6 +2559,32 @@
       <w:i/>
     </w:rPr>
   </w:style>
+  <w:style w:type="character" w:customStyle="1" w:styleId="DocumentationTok">
+    <w:name w:val="DocumentationTok"/>
+    <w:basedOn w:val="VerbatimChar"/>
+    <w:rPr>
+      <w:color w:val="ba2121"/>
+      <w:i/>
+    </w:rPr>
+  </w:style>
+  <w:style w:type="character" w:customStyle="1" w:styleId="AnnotationTok">
+    <w:name w:val="AnnotationTok"/>
+    <w:basedOn w:val="VerbatimChar"/>
+    <w:rPr>
+      <w:color w:val="60a0b0"/>
+      <w:b/>
+      <w:i/>
+    </w:rPr>
+  </w:style>
+  <w:style w:type="character" w:customStyle="1" w:styleId="CommentVarTok">
+    <w:name w:val="CommentVarTok"/>
+    <w:basedOn w:val="VerbatimChar"/>
+    <w:rPr>
+      <w:color w:val="60a0b0"/>
+      <w:b/>
+      <w:i/>
+    </w:rPr>
+  </w:style>
   <w:style w:type="character" w:customStyle="1" w:styleId="OtherTok">
     <w:name w:val="OtherTok"/>
     <w:basedOn w:val="VerbatimChar"/>
@@ -1943,19 +2592,57 @@
       <w:color w:val="007020"/>
     </w:rPr>
   </w:style>
-  <w:style w:type="character" w:customStyle="1" w:styleId="AlertTok">
-    <w:name w:val="AlertTok"/>
-    <w:basedOn w:val="VerbatimChar"/>
-    <w:rPr>
-      <w:color w:val="ff0000"/>
-      <w:b/>
-    </w:rPr>
-  </w:style>
   <w:style w:type="character" w:customStyle="1" w:styleId="FunctionTok">
     <w:name w:val="FunctionTok"/>
     <w:basedOn w:val="VerbatimChar"/>
     <w:rPr>
       <w:color w:val="06287e"/>
+    </w:rPr>
+  </w:style>
+  <w:style w:type="character" w:customStyle="1" w:styleId="VariableTok">
+    <w:name w:val="VariableTok"/>
+    <w:basedOn w:val="VerbatimChar"/>
+    <w:rPr>
+      <w:color w:val="19177c"/>
+    </w:rPr>
+  </w:style>
+  <w:style w:type="character" w:customStyle="1" w:styleId="ControlFlowTok">
+    <w:name w:val="ControlFlowTok"/>
+    <w:basedOn w:val="VerbatimChar"/>
+    <w:rPr>
+      <w:color w:val="007020"/>
+      <w:b/>
+    </w:rPr>
+  </w:style>
+  <w:style w:type="character" w:customStyle="1" w:styleId="OperatorTok">
+    <w:name w:val="OperatorTok"/>
+    <w:basedOn w:val="VerbatimChar"/>
+    <w:rPr>
+      <w:color w:val="666666"/>
+    </w:rPr>
+  </w:style>
+  <w:style w:type="character" w:customStyle="1" w:styleId="BuiltInTok">
+    <w:name w:val="BuiltInTok"/>
+    <w:basedOn w:val="VerbatimChar"/>
+    <w:rPr/>
+  </w:style>
+  <w:style w:type="character" w:customStyle="1" w:styleId="ExtensionTok">
+    <w:name w:val="ExtensionTok"/>
+    <w:basedOn w:val="VerbatimChar"/>
+    <w:rPr/>
+  </w:style>
+  <w:style w:type="character" w:customStyle="1" w:styleId="PreprocessorTok">
+    <w:name w:val="PreprocessorTok"/>
+    <w:basedOn w:val="VerbatimChar"/>
+    <w:rPr>
+      <w:color w:val="bc7a00"/>
+    </w:rPr>
+  </w:style>
+  <w:style w:type="character" w:customStyle="1" w:styleId="AttributeTok">
+    <w:name w:val="AttributeTok"/>
+    <w:basedOn w:val="VerbatimChar"/>
+    <w:rPr>
+      <w:color w:val="7d9029"/>
     </w:rPr>
   </w:style>
   <w:style w:type="character" w:customStyle="1" w:styleId="RegionMarkerTok">
@@ -1963,90 +2650,22 @@
     <w:basedOn w:val="VerbatimChar"/>
     <w:rPr/>
   </w:style>
-  <w:style w:type="character" w:customStyle="1" w:styleId="ErrorTok">
-    <w:name w:val="ErrorTok"/>
+  <w:style w:type="character" w:customStyle="1" w:styleId="InformationTok">
+    <w:name w:val="InformationTok"/>
     <w:basedOn w:val="VerbatimChar"/>
     <w:rPr>
-      <w:color w:val="ff0000"/>
+      <w:color w:val="60a0b0"/>
       <w:b/>
-    </w:rPr>
-  </w:style>
-  <w:style w:type="character" w:customStyle="1" w:styleId="NormalTok">
-    <w:name w:val="NormalTok"/>
+      <w:i/>
+    </w:rPr>
+  </w:style>
+  <w:style w:type="character" w:customStyle="1" w:styleId="WarningTok">
+    <w:name w:val="WarningTok"/>
     <w:basedOn w:val="VerbatimChar"/>
-    <w:rPr/>
-  </w:style>
-  <w:style w:type="paragraph" w:customStyle="1" w:styleId="SourceCode">
-    <w:name w:val="Source Code"/>
-    <w:basedOn w:val="Normal"/>
-    <w:link w:val="VerbatimChar"/>
-    <w:pPr>
-      <w:wordWrap w:val="off"/>
-    </w:pPr>
-  </w:style>
-  <w:style w:type="character" w:customStyle="1" w:styleId="KeywordTok">
-    <w:name w:val="KeywordTok"/>
-    <w:basedOn w:val="VerbatimChar"/>
-    <w:rPr>
-      <w:color w:val="007020"/>
+    <w:rPr>
+      <w:color w:val="60a0b0"/>
       <w:b/>
-    </w:rPr>
-  </w:style>
-  <w:style w:type="character" w:customStyle="1" w:styleId="DataTypeTok">
-    <w:name w:val="DataTypeTok"/>
-    <w:basedOn w:val="VerbatimChar"/>
-    <w:rPr>
-      <w:color w:val="902000"/>
-    </w:rPr>
-  </w:style>
-  <w:style w:type="character" w:customStyle="1" w:styleId="DecValTok">
-    <w:name w:val="DecValTok"/>
-    <w:basedOn w:val="VerbatimChar"/>
-    <w:rPr>
-      <w:color w:val="40a070"/>
-    </w:rPr>
-  </w:style>
-  <w:style w:type="character" w:customStyle="1" w:styleId="BaseNTok">
-    <w:name w:val="BaseNTok"/>
-    <w:basedOn w:val="VerbatimChar"/>
-    <w:rPr>
-      <w:color w:val="40a070"/>
-    </w:rPr>
-  </w:style>
-  <w:style w:type="character" w:customStyle="1" w:styleId="FloatTok">
-    <w:name w:val="FloatTok"/>
-    <w:basedOn w:val="VerbatimChar"/>
-    <w:rPr>
-      <w:color w:val="40a070"/>
-    </w:rPr>
-  </w:style>
-  <w:style w:type="character" w:customStyle="1" w:styleId="CharTok">
-    <w:name w:val="CharTok"/>
-    <w:basedOn w:val="VerbatimChar"/>
-    <w:rPr>
-      <w:color w:val="4070a0"/>
-    </w:rPr>
-  </w:style>
-  <w:style w:type="character" w:customStyle="1" w:styleId="StringTok">
-    <w:name w:val="StringTok"/>
-    <w:basedOn w:val="VerbatimChar"/>
-    <w:rPr>
-      <w:color w:val="4070a0"/>
-    </w:rPr>
-  </w:style>
-  <w:style w:type="character" w:customStyle="1" w:styleId="CommentTok">
-    <w:name w:val="CommentTok"/>
-    <w:basedOn w:val="VerbatimChar"/>
-    <w:rPr>
-      <w:color w:val="60a0b0"/>
       <w:i/>
-    </w:rPr>
-  </w:style>
-  <w:style w:type="character" w:customStyle="1" w:styleId="OtherTok">
-    <w:name w:val="OtherTok"/>
-    <w:basedOn w:val="VerbatimChar"/>
-    <w:rPr>
-      <w:color w:val="007020"/>
     </w:rPr>
   </w:style>
   <w:style w:type="character" w:customStyle="1" w:styleId="AlertTok">
@@ -2056,18 +2675,6 @@
       <w:color w:val="ff0000"/>
       <w:b/>
     </w:rPr>
-  </w:style>
-  <w:style w:type="character" w:customStyle="1" w:styleId="FunctionTok">
-    <w:name w:val="FunctionTok"/>
-    <w:basedOn w:val="VerbatimChar"/>
-    <w:rPr>
-      <w:color w:val="06287e"/>
-    </w:rPr>
-  </w:style>
-  <w:style w:type="character" w:customStyle="1" w:styleId="RegionMarkerTok">
-    <w:name w:val="RegionMarkerTok"/>
-    <w:basedOn w:val="VerbatimChar"/>
-    <w:rPr/>
   </w:style>
   <w:style w:type="character" w:customStyle="1" w:styleId="ErrorTok">
     <w:name w:val="ErrorTok"/>

</xml_diff>

<commit_message>
Update Chaps 1,2,3 to reflect M&F 4th edition
</commit_message>
<xml_diff>
--- a/Chapter_1/chapter_1.docx
+++ b/Chapter_1/chapter_1.docx
@@ -13,7 +13,7 @@
         <w:t xml:space="preserve"> </w:t>
       </w:r>
       <w:r>
-        <w:t xml:space="preserve">3rd,</w:t>
+        <w:t xml:space="preserve">4th,</w:t>
       </w:r>
       <w:r>
         <w:t xml:space="preserve"> </w:t>
@@ -85,30 +85,38 @@
       <w:pPr>
         <w:pStyle w:val="Heading1"/>
       </w:pPr>
-      <w:bookmarkStart w:id="21" w:name="mf-3rd-chapter-1"/>
+      <w:bookmarkStart w:id="21" w:name="mf-4th-chapter-1"/>
+      <w:r>
+        <w:t xml:space="preserve">M&amp;F 4th, Chapter 1</w:t>
+      </w:r>
       <w:bookmarkEnd w:id="21"/>
-      <w:r>
-        <w:t xml:space="preserve">M&amp;F 3rd, Chapter 1</w:t>
-      </w:r>
     </w:p>
     <w:p>
       <w:pPr>
         <w:pStyle w:val="Heading6"/>
       </w:pPr>
       <w:bookmarkStart w:id="22" w:name="lawyers-role-regulation"/>
+      <w:r>
+        <w:t xml:space="preserve">Lawyers: Role &amp; Regulation</w:t>
+      </w:r>
       <w:bookmarkEnd w:id="22"/>
-      <w:r>
-        <w:t xml:space="preserve">Lawyers: Role &amp; Regulation</w:t>
-      </w:r>
-    </w:p>
-    <w:p>
-      <w:pPr>
-        <w:pStyle w:val="Heading2"/>
-      </w:pPr>
-      <w:bookmarkStart w:id="23" w:name="aba-model-rules"/>
+    </w:p>
+    <w:p>
+      <w:pPr>
+        <w:pStyle w:val="Heading3"/>
+      </w:pPr>
+      <w:bookmarkStart w:id="23" w:name="preamble-scope"/>
+      <w:r>
+        <w:t xml:space="preserve">Preamble &amp; Scope</w:t>
+      </w:r>
       <w:bookmarkEnd w:id="23"/>
-      <w:r>
-        <w:t xml:space="preserve">ABA Model Rules</w:t>
+    </w:p>
+    <w:p>
+      <w:pPr>
+        <w:pStyle w:val="FirstParagraph"/>
+      </w:pPr>
+      <w:r>
+        <w:t xml:space="preserve">The Preamble tells us that the lawyer is:</w:t>
       </w:r>
     </w:p>
     <w:p>
@@ -119,14 +127,9 @@
           <w:ilvl w:val="0"/>
         </w:numPr>
       </w:pPr>
-      <w:hyperlink r:id="rId24">
-        <w:r>
-          <w:rPr>
-            <w:rStyle w:val="Hyperlink"/>
-          </w:rPr>
-          <w:t xml:space="preserve">Preamble &amp; Scope</w:t>
-        </w:r>
-      </w:hyperlink>
+      <w:r>
+        <w:t xml:space="preserve">a member of the legal profession,</w:t>
+      </w:r>
     </w:p>
     <w:p>
       <w:pPr>
@@ -136,14 +139,9 @@
           <w:ilvl w:val="0"/>
         </w:numPr>
       </w:pPr>
-      <w:hyperlink r:id="rId25">
-        <w:r>
-          <w:rPr>
-            <w:rStyle w:val="Hyperlink"/>
-          </w:rPr>
-          <w:t xml:space="preserve">Model Rule 1.2: Scope of Representation &amp; Allocation of Authority Between Client &amp; Lawyer</w:t>
-        </w:r>
-      </w:hyperlink>
+      <w:r>
+        <w:t xml:space="preserve">a representative of clients,</w:t>
+      </w:r>
     </w:p>
     <w:p>
       <w:pPr>
@@ -153,14 +151,9 @@
           <w:ilvl w:val="0"/>
         </w:numPr>
       </w:pPr>
-      <w:hyperlink r:id="rId26">
-        <w:r>
-          <w:rPr>
-            <w:rStyle w:val="Hyperlink"/>
-          </w:rPr>
-          <w:t xml:space="preserve">Model Rule 3.1: Meritorious Claims</w:t>
-        </w:r>
-      </w:hyperlink>
+      <w:r>
+        <w:t xml:space="preserve">an officer of the legal system</w:t>
+      </w:r>
     </w:p>
     <w:p>
       <w:pPr>
@@ -170,23 +163,8 @@
           <w:ilvl w:val="0"/>
         </w:numPr>
       </w:pPr>
-      <w:hyperlink r:id="rId27">
-        <w:r>
-          <w:rPr>
-            <w:rStyle w:val="Hyperlink"/>
-          </w:rPr>
-          <w:t xml:space="preserve">Model Rule 3.3: Candor to the Tribunal</w:t>
-        </w:r>
-      </w:hyperlink>
-    </w:p>
-    <w:p>
-      <w:pPr>
-        <w:pStyle w:val="Heading3"/>
-      </w:pPr>
-      <w:bookmarkStart w:id="28" w:name="preamble-scope"/>
-      <w:bookmarkEnd w:id="28"/>
-      <w:r>
-        <w:t xml:space="preserve">Preamble &amp; Scope</w:t>
+      <w:r>
+        <w:t xml:space="preserve">and a public citizen having special responsibility for the quality of justice.</w:t>
       </w:r>
     </w:p>
     <w:p>
@@ -194,141 +172,97 @@
         <w:pStyle w:val="FirstParagraph"/>
       </w:pPr>
       <w:r>
-        <w:t xml:space="preserve">The Preamble tells us that the lawyer is:</w:t>
-      </w:r>
-    </w:p>
-    <w:p>
-      <w:pPr>
-        <w:pStyle w:val="Compact"/>
-        <w:numPr>
-          <w:numId w:val="1002"/>
-          <w:ilvl w:val="0"/>
-        </w:numPr>
-      </w:pPr>
-      <w:r>
-        <w:t xml:space="preserve">a member of the legal profession,</w:t>
-      </w:r>
-    </w:p>
-    <w:p>
-      <w:pPr>
-        <w:pStyle w:val="Compact"/>
-        <w:numPr>
-          <w:numId w:val="1002"/>
-          <w:ilvl w:val="0"/>
-        </w:numPr>
-      </w:pPr>
-      <w:r>
-        <w:t xml:space="preserve">a representative of clients,</w:t>
-      </w:r>
-    </w:p>
-    <w:p>
-      <w:pPr>
-        <w:pStyle w:val="Compact"/>
-        <w:numPr>
-          <w:numId w:val="1002"/>
-          <w:ilvl w:val="0"/>
-        </w:numPr>
-      </w:pPr>
-      <w:r>
-        <w:t xml:space="preserve">an officer of the legal system</w:t>
-      </w:r>
-    </w:p>
-    <w:p>
-      <w:pPr>
-        <w:pStyle w:val="Compact"/>
-        <w:numPr>
-          <w:numId w:val="1002"/>
-          <w:ilvl w:val="0"/>
-        </w:numPr>
-      </w:pPr>
-      <w:r>
-        <w:t xml:space="preserve">and a public citizen having special responsibility for the quality of justice.</w:t>
-      </w:r>
+        <w:t xml:space="preserve">This says a lot.</w:t>
+      </w:r>
+      <w:r>
+        <w:t xml:space="preserve"> </w:t>
+      </w:r>
+      <w:r>
+        <w:t xml:space="preserve">But what happens when being a representative of a client</w:t>
+      </w:r>
+      <w:r>
+        <w:t xml:space="preserve"> </w:t>
+      </w:r>
+      <w:r>
+        <w:t xml:space="preserve">(who just lied on the witness stand)</w:t>
+      </w:r>
+      <w:r>
+        <w:t xml:space="preserve"> </w:t>
+      </w:r>
+      <w:r>
+        <w:t xml:space="preserve">clashes with being an officer of the legal system</w:t>
+      </w:r>
+      <w:r>
+        <w:t xml:space="preserve"> </w:t>
+      </w:r>
+      <w:r>
+        <w:t xml:space="preserve">(owing a duty to of candor to the tribunal)?</w:t>
+      </w:r>
+      <w:r>
+        <w:t xml:space="preserve"> </w:t>
+      </w:r>
+      <w:r>
+        <w:t xml:space="preserve">What happens to the lawyer’s special responsibility</w:t>
+      </w:r>
+      <w:r>
+        <w:t xml:space="preserve"> </w:t>
+      </w:r>
+      <w:r>
+        <w:t xml:space="preserve">for the quality of justice</w:t>
+      </w:r>
+      <w:r>
+        <w:t xml:space="preserve"> </w:t>
+      </w:r>
+      <w:r>
+        <w:t xml:space="preserve">when she successfully defends a sex offender or a drunk driver,</w:t>
+      </w:r>
+      <w:r>
+        <w:t xml:space="preserve"> </w:t>
+      </w:r>
+      <w:r>
+        <w:t xml:space="preserve">who then</w:t>
+      </w:r>
+      <w:r>
+        <w:t xml:space="preserve"> </w:t>
+      </w:r>
+      <w:r>
+        <w:t xml:space="preserve">“</w:t>
+      </w:r>
+      <w:r>
+        <w:t xml:space="preserve">goes free,</w:t>
+      </w:r>
+      <w:r>
+        <w:t xml:space="preserve">”</w:t>
+      </w:r>
+      <w:r>
+        <w:t xml:space="preserve"> </w:t>
+      </w:r>
+      <w:r>
+        <w:t xml:space="preserve">only to drink, drive, and injure</w:t>
+      </w:r>
+      <w:r>
+        <w:t xml:space="preserve"> </w:t>
+      </w:r>
+      <w:r>
+        <w:t xml:space="preserve">or kill others by driving under the influence?</w:t>
+      </w:r>
+    </w:p>
+    <w:p>
+      <w:pPr>
+        <w:pStyle w:val="Heading4"/>
+      </w:pPr>
+      <w:bookmarkStart w:id="24" w:name="preamble-scope-comment-3"/>
+      <w:r>
+        <w:t xml:space="preserve">Preamble &amp; Scope Comment 3</w:t>
+      </w:r>
+      <w:bookmarkEnd w:id="24"/>
     </w:p>
     <w:p>
       <w:pPr>
         <w:pStyle w:val="FirstParagraph"/>
       </w:pPr>
       <w:r>
-        <w:t xml:space="preserve">This says a lot.</w:t>
-      </w:r>
-      <w:r>
-        <w:t xml:space="preserve"> </w:t>
-      </w:r>
-      <w:r>
-        <w:t xml:space="preserve">But what happens when being a representative of a client</w:t>
-      </w:r>
-      <w:r>
-        <w:t xml:space="preserve"> </w:t>
-      </w:r>
-      <w:r>
-        <w:t xml:space="preserve">(who just lied on the witness stand)</w:t>
-      </w:r>
-      <w:r>
-        <w:t xml:space="preserve"> </w:t>
-      </w:r>
-      <w:r>
-        <w:t xml:space="preserve">clashes with being an officer of the legal system</w:t>
-      </w:r>
-      <w:r>
-        <w:t xml:space="preserve"> </w:t>
-      </w:r>
-      <w:r>
-        <w:t xml:space="preserve">(owing a duty to of candor to the tribunal)?</w:t>
-      </w:r>
-      <w:r>
-        <w:t xml:space="preserve"> </w:t>
-      </w:r>
-      <w:r>
-        <w:t xml:space="preserve">What happens to the lawyer's special responsibility</w:t>
-      </w:r>
-      <w:r>
-        <w:t xml:space="preserve"> </w:t>
-      </w:r>
-      <w:r>
-        <w:t xml:space="preserve">for the quality of justice</w:t>
-      </w:r>
-      <w:r>
-        <w:t xml:space="preserve"> </w:t>
-      </w:r>
-      <w:r>
-        <w:t xml:space="preserve">when she successfully defends a sex offender or a drunk driver,</w:t>
-      </w:r>
-      <w:r>
-        <w:t xml:space="preserve"> </w:t>
-      </w:r>
-      <w:r>
-        <w:t xml:space="preserve">who then "goes free,"</w:t>
-      </w:r>
-      <w:r>
-        <w:t xml:space="preserve"> </w:t>
-      </w:r>
-      <w:r>
-        <w:t xml:space="preserve">only to drink, drive, and injure</w:t>
-      </w:r>
-      <w:r>
-        <w:t xml:space="preserve"> </w:t>
-      </w:r>
-      <w:r>
-        <w:t xml:space="preserve">or kill others by driving under the influence?</w:t>
-      </w:r>
-    </w:p>
-    <w:p>
-      <w:pPr>
-        <w:pStyle w:val="Heading4"/>
-      </w:pPr>
-      <w:bookmarkStart w:id="29" w:name="preamble-scope-comment-3"/>
-      <w:bookmarkEnd w:id="29"/>
-      <w:r>
-        <w:t xml:space="preserve">Preamble &amp; Scope Comment 3</w:t>
-      </w:r>
-    </w:p>
-    <w:p>
-      <w:pPr>
-        <w:pStyle w:val="FirstParagraph"/>
-      </w:pPr>
-      <w:r>
-        <w:t xml:space="preserve">As we'll soon learn,</w:t>
+        <w:t xml:space="preserve">As we’ll soon learn,</w:t>
       </w:r>
       <w:r>
         <w:t xml:space="preserve"> </w:t>
@@ -353,7 +287,7 @@
       <w:r>
         <w:t xml:space="preserve"> </w:t>
       </w:r>
-      <w:hyperlink r:id="rId30">
+      <w:hyperlink r:id="rId25">
         <w:r>
           <w:rPr>
             <w:rStyle w:val="Hyperlink"/>
@@ -366,11 +300,11 @@
       <w:pPr>
         <w:pStyle w:val="Heading4"/>
       </w:pPr>
-      <w:bookmarkStart w:id="31" w:name="preamble-scope-comment-20"/>
-      <w:bookmarkEnd w:id="31"/>
+      <w:bookmarkStart w:id="26" w:name="preamble-scope-comment-20"/>
       <w:r>
         <w:t xml:space="preserve">Preamble &amp; Scope Comment 20</w:t>
       </w:r>
+      <w:bookmarkEnd w:id="26"/>
     </w:p>
     <w:p>
       <w:pPr>
@@ -446,7 +380,7 @@
         <w:rPr>
           <w:i/>
         </w:rPr>
-        <w:t xml:space="preserve">a lawyer's violation of a Rule may be evidence</w:t>
+        <w:t xml:space="preserve">a lawyer’s violation of a Rule may be evidence</w:t>
       </w:r>
       <w:r>
         <w:t xml:space="preserve"> </w:t>
@@ -471,470 +405,30 @@
     </w:p>
     <w:p>
       <w:pPr>
-        <w:pStyle w:val="Heading3"/>
-      </w:pPr>
-      <w:bookmarkStart w:id="32" w:name="model-rule-1.2"/>
-      <w:bookmarkEnd w:id="32"/>
-      <w:r>
-        <w:t xml:space="preserve">Model Rule 1.2</w:t>
-      </w:r>
-      <w:r>
-        <w:t xml:space="preserve"> </w:t>
-      </w:r>
-    </w:p>
-    <w:p>
-      <w:pPr>
-        <w:pStyle w:val="Heading6"/>
-      </w:pPr>
-      <w:bookmarkStart w:id="33" w:name="scope-of-representation-and-allocation-of-authority"/>
-      <w:bookmarkEnd w:id="33"/>
-      <w:r>
-        <w:t xml:space="preserve">Scope of Representation and Allocation of Authority</w:t>
-      </w:r>
-    </w:p>
-    <w:p>
-      <w:pPr>
-        <w:pStyle w:val="Heading4"/>
-      </w:pPr>
-      <w:bookmarkStart w:id="34" w:name="model-rule-1.2a"/>
-      <w:bookmarkEnd w:id="34"/>
-      <w:r>
-        <w:t xml:space="preserve">Model Rule 1.2(a)</w:t>
-      </w:r>
-    </w:p>
-    <w:p>
-      <w:pPr>
-        <w:pStyle w:val="Compact"/>
-        <w:numPr>
-          <w:numId w:val="1003"/>
-          <w:ilvl w:val="0"/>
-        </w:numPr>
-      </w:pPr>
-      <w:r>
-        <w:t xml:space="preserve">Client controls (in all cases):</w:t>
-      </w:r>
-    </w:p>
-    <w:p>
-      <w:pPr>
-        <w:pStyle w:val="Compact"/>
-        <w:numPr>
-          <w:numId w:val="1004"/>
-          <w:ilvl w:val="1"/>
-        </w:numPr>
-      </w:pPr>
-      <w:r>
-        <w:t xml:space="preserve">The goals, objectives and purposes of representation.</w:t>
-      </w:r>
-    </w:p>
-    <w:p>
-      <w:pPr>
-        <w:pStyle w:val="Compact"/>
-        <w:numPr>
-          <w:numId w:val="1004"/>
-          <w:ilvl w:val="1"/>
-        </w:numPr>
-      </w:pPr>
-      <w:r>
-        <w:t xml:space="preserve">Settlement decisions.</w:t>
-      </w:r>
-    </w:p>
-    <w:p>
-      <w:pPr>
-        <w:pStyle w:val="Compact"/>
-        <w:numPr>
-          <w:numId w:val="1003"/>
-          <w:ilvl w:val="0"/>
-        </w:numPr>
-      </w:pPr>
-      <w:r>
-        <w:t xml:space="preserve">Client controls (in criminal cases):</w:t>
-      </w:r>
-    </w:p>
-    <w:p>
-      <w:pPr>
-        <w:pStyle w:val="Compact"/>
-        <w:numPr>
-          <w:numId w:val="1005"/>
-          <w:ilvl w:val="1"/>
-        </w:numPr>
-      </w:pPr>
-      <w:r>
-        <w:t xml:space="preserve">What plea is entered.</w:t>
-      </w:r>
-    </w:p>
-    <w:p>
-      <w:pPr>
-        <w:pStyle w:val="Compact"/>
-        <w:numPr>
-          <w:numId w:val="1005"/>
-          <w:ilvl w:val="1"/>
-        </w:numPr>
-      </w:pPr>
-      <w:r>
-        <w:t xml:space="preserve">Whether to waive jury trial.</w:t>
-      </w:r>
-    </w:p>
-    <w:p>
-      <w:pPr>
-        <w:pStyle w:val="Compact"/>
-        <w:numPr>
-          <w:numId w:val="1005"/>
-          <w:ilvl w:val="1"/>
-        </w:numPr>
-      </w:pPr>
-      <w:r>
-        <w:t xml:space="preserve">Whether client will testify.</w:t>
-      </w:r>
-    </w:p>
-    <w:p>
-      <w:pPr>
-        <w:pStyle w:val="Compact"/>
-        <w:numPr>
-          <w:numId w:val="1003"/>
-          <w:ilvl w:val="0"/>
-        </w:numPr>
-      </w:pPr>
-      <w:r>
-        <w:t xml:space="preserve">Lawyer Controls:</w:t>
-      </w:r>
-    </w:p>
-    <w:p>
-      <w:pPr>
-        <w:pStyle w:val="Compact"/>
-        <w:numPr>
-          <w:numId w:val="1006"/>
-          <w:ilvl w:val="1"/>
-        </w:numPr>
-      </w:pPr>
-      <w:r>
-        <w:t xml:space="preserve">The means to achieve the client's goals.</w:t>
-      </w:r>
-    </w:p>
-    <w:p>
-      <w:pPr>
-        <w:pStyle w:val="Compact"/>
-        <w:numPr>
-          <w:numId w:val="1006"/>
-          <w:ilvl w:val="1"/>
-        </w:numPr>
-      </w:pPr>
-      <w:r>
-        <w:t xml:space="preserve">But lawyer must consult with the client about the MEANS or HOW TO achieve those goals.</w:t>
-      </w:r>
-      <w:r>
-        <w:t xml:space="preserve"> </w:t>
-      </w:r>
-      <w:hyperlink r:id="rId35">
+        <w:pStyle w:val="Heading2"/>
+      </w:pPr>
+      <w:bookmarkStart w:id="27" w:name="what-do-you-do"/>
+      <w:r>
+        <w:t xml:space="preserve">What Do You Do?</w:t>
+      </w:r>
+      <w:bookmarkEnd w:id="27"/>
+    </w:p>
+    <w:p>
+      <w:pPr>
+        <w:pStyle w:val="FirstParagraph"/>
+      </w:pPr>
+      <w:r>
+        <w:t xml:space="preserve">In</w:t>
+      </w:r>
+      <w:r>
+        <w:t xml:space="preserve"> </w:t>
+      </w:r>
+      <w:hyperlink r:id="rId28">
         <w:r>
           <w:rPr>
             <w:rStyle w:val="Hyperlink"/>
           </w:rPr>
-          <w:t xml:space="preserve">Model Rule 1.4</w:t>
-        </w:r>
-      </w:hyperlink>
-      <w:r>
-        <w:t xml:space="preserve">: Duty To Consult/Communicate with Client.</w:t>
-      </w:r>
-    </w:p>
-    <w:p>
-      <w:pPr>
-        <w:pStyle w:val="Compact"/>
-        <w:numPr>
-          <w:numId w:val="1003"/>
-          <w:ilvl w:val="0"/>
-        </w:numPr>
-      </w:pPr>
-      <w:r>
-        <w:t xml:space="preserve">Lawyer may be impliedly authorized to take action on behalf of client even without client's informed consent</w:t>
-      </w:r>
-      <w:r>
-        <w:t xml:space="preserve"> </w:t>
-      </w:r>
-      <w:hyperlink r:id="rId36">
-        <w:r>
-          <w:rPr>
-            <w:rStyle w:val="Hyperlink"/>
-          </w:rPr>
-          <w:t xml:space="preserve">Model Rule 1.14</w:t>
-        </w:r>
-      </w:hyperlink>
-      <w:r>
-        <w:t xml:space="preserve">: Client With Diminished Capacity), but this is unusual.</w:t>
-      </w:r>
-    </w:p>
-    <w:p>
-      <w:pPr>
-        <w:pStyle w:val="Compact"/>
-        <w:numPr>
-          <w:numId w:val="1003"/>
-          <w:ilvl w:val="0"/>
-        </w:numPr>
-      </w:pPr>
-      <w:r>
-        <w:t xml:space="preserve">A lawyer may take such action on behalf of the client as she is impliedly authorized to carry out.</w:t>
-      </w:r>
-    </w:p>
-    <w:p>
-      <w:pPr>
-        <w:pStyle w:val="Heading4"/>
-      </w:pPr>
-      <w:bookmarkStart w:id="37" w:name="model-rule-1.2b"/>
-      <w:bookmarkEnd w:id="37"/>
-      <w:r>
-        <w:t xml:space="preserve">Model Rule 1.2(b)</w:t>
-      </w:r>
-    </w:p>
-    <w:p>
-      <w:pPr>
-        <w:pStyle w:val="Compact"/>
-        <w:numPr>
-          <w:numId w:val="1007"/>
-          <w:ilvl w:val="0"/>
-        </w:numPr>
-      </w:pPr>
-      <w:r>
-        <w:t xml:space="preserve">A lawyer</w:t>
-      </w:r>
-      <w:r>
-        <w:t xml:space="preserve"> </w:t>
-      </w:r>
-      <w:r>
-        <w:rPr>
-          <w:i/>
-        </w:rPr>
-        <w:t xml:space="preserve">represents</w:t>
-      </w:r>
-      <w:r>
-        <w:t xml:space="preserve"> </w:t>
-      </w:r>
-      <w:r>
-        <w:t xml:space="preserve">a client.</w:t>
-      </w:r>
-      <w:r>
-        <w:t xml:space="preserve"> </w:t>
-      </w:r>
-      <w:r>
-        <w:t xml:space="preserve">This does not mean</w:t>
-      </w:r>
-      <w:r>
-        <w:t xml:space="preserve"> </w:t>
-      </w:r>
-      <w:r>
-        <w:t xml:space="preserve">that the lawyer endorses</w:t>
-      </w:r>
-      <w:r>
-        <w:t xml:space="preserve"> </w:t>
-      </w:r>
-      <w:r>
-        <w:t xml:space="preserve">the client's political, economic, social or moral views or activities.</w:t>
-      </w:r>
-    </w:p>
-    <w:p>
-      <w:pPr>
-        <w:pStyle w:val="Heading4"/>
-      </w:pPr>
-      <w:bookmarkStart w:id="38" w:name="model-rule-1.2c"/>
-      <w:bookmarkEnd w:id="38"/>
-      <w:r>
-        <w:t xml:space="preserve">Model Rule 1.2(c)</w:t>
-      </w:r>
-    </w:p>
-    <w:p>
-      <w:pPr>
-        <w:pStyle w:val="Compact"/>
-        <w:numPr>
-          <w:numId w:val="1008"/>
-          <w:ilvl w:val="0"/>
-        </w:numPr>
-      </w:pPr>
-      <w:r>
-        <w:t xml:space="preserve">"A lawyer may limit the scope of the representation if the limitation is reasonable . . . and the client gives informed consent."</w:t>
-      </w:r>
-    </w:p>
-    <w:p>
-      <w:pPr>
-        <w:pStyle w:val="Compact"/>
-        <w:numPr>
-          <w:numId w:val="1008"/>
-          <w:ilvl w:val="0"/>
-        </w:numPr>
-      </w:pPr>
-      <w:r>
-        <w:t xml:space="preserve">The client may wish to represent himself</w:t>
-      </w:r>
-      <w:r>
-        <w:t xml:space="preserve"> </w:t>
-      </w:r>
-      <w:r>
-        <w:rPr>
-          <w:i/>
-        </w:rPr>
-        <w:t xml:space="preserve">pro se</w:t>
-      </w:r>
-      <w:r>
-        <w:t xml:space="preserve"> </w:t>
-      </w:r>
-      <w:r>
-        <w:t xml:space="preserve">and only wants prelimary legal advice. Or the client may agree to have the lawyer look only at tax matters, and no estate or business planning matters.</w:t>
-      </w:r>
-    </w:p>
-    <w:p>
-      <w:pPr>
-        <w:pStyle w:val="Heading4"/>
-      </w:pPr>
-      <w:bookmarkStart w:id="39" w:name="model-rule-1.2d---the-biggie"/>
-      <w:bookmarkEnd w:id="39"/>
-      <w:r>
-        <w:t xml:space="preserve">Model Rule 1.2(d) - The biggie!</w:t>
-      </w:r>
-    </w:p>
-    <w:p>
-      <w:pPr>
-        <w:pStyle w:val="Compact"/>
-        <w:numPr>
-          <w:numId w:val="1009"/>
-          <w:ilvl w:val="0"/>
-        </w:numPr>
-      </w:pPr>
-      <w:r>
-        <w:t xml:space="preserve">A lawyer shall not counsel a client to engage, or assist a client, in conduct that the lawyer</w:t>
-      </w:r>
-      <w:r>
-        <w:t xml:space="preserve"> </w:t>
-      </w:r>
-      <w:r>
-        <w:rPr>
-          <w:i/>
-        </w:rPr>
-        <w:t xml:space="preserve">knows</w:t>
-      </w:r>
-      <w:r>
-        <w:t xml:space="preserve"> </w:t>
-      </w:r>
-      <w:r>
-        <w:t xml:space="preserve">is criminal or fraudulent (knowledge requirement).</w:t>
-      </w:r>
-    </w:p>
-    <w:p>
-      <w:pPr>
-        <w:pStyle w:val="Compact"/>
-        <w:numPr>
-          <w:numId w:val="1010"/>
-          <w:ilvl w:val="1"/>
-        </w:numPr>
-      </w:pPr>
-      <w:r>
-        <w:t xml:space="preserve">Lawyer cannot COUNSEL by giving client a how-to or tutorial in criminal or fraudulent behavior.</w:t>
-      </w:r>
-    </w:p>
-    <w:p>
-      <w:pPr>
-        <w:pStyle w:val="Compact"/>
-        <w:numPr>
-          <w:numId w:val="1010"/>
-          <w:ilvl w:val="1"/>
-        </w:numPr>
-      </w:pPr>
-      <w:r>
-        <w:t xml:space="preserve">Lawyer cannot ASSIST client (e.g. by submitting documents to obtain a settlement on an insurance claim the lawyer knows is fraudulent).</w:t>
-      </w:r>
-    </w:p>
-    <w:p>
-      <w:pPr>
-        <w:pStyle w:val="Compact"/>
-        <w:numPr>
-          <w:numId w:val="1009"/>
-          <w:ilvl w:val="0"/>
-        </w:numPr>
-      </w:pPr>
-      <w:r>
-        <w:t xml:space="preserve">But a lawyer may discuss the legal consequences of any proposed course of conduct with a client;</w:t>
-      </w:r>
-    </w:p>
-    <w:p>
-      <w:pPr>
-        <w:pStyle w:val="Compact"/>
-        <w:numPr>
-          <w:numId w:val="1009"/>
-          <w:ilvl w:val="0"/>
-        </w:numPr>
-      </w:pPr>
-      <w:r>
-        <w:t xml:space="preserve">And may counsel or assist a client to determine the validity, scope, meaning or application of the law.</w:t>
-      </w:r>
-    </w:p>
-    <w:p>
-      <w:pPr>
-        <w:pStyle w:val="Compact"/>
-        <w:numPr>
-          <w:numId w:val="1009"/>
-          <w:ilvl w:val="0"/>
-        </w:numPr>
-      </w:pPr>
-      <w:r>
-        <w:t xml:space="preserve">Consider the difference between "testing" the constitutional validity of the segregation laws under</w:t>
-      </w:r>
-      <w:r>
-        <w:t xml:space="preserve"> </w:t>
-      </w:r>
-      <w:r>
-        <w:rPr>
-          <w:i/>
-        </w:rPr>
-        <w:t xml:space="preserve">Brown v. Board of Education</w:t>
-      </w:r>
-      <w:r>
-        <w:t xml:space="preserve"> </w:t>
-      </w:r>
-      <w:r>
-        <w:t xml:space="preserve">versus answering the client's detailed questions about how client might go about concealing assets from a bankruptcy judge.</w:t>
-      </w:r>
-    </w:p>
-    <w:p>
-      <w:pPr>
-        <w:pStyle w:val="FirstParagraph"/>
-      </w:pPr>
-      <w:r>
-        <w:t xml:space="preserve">For an excellent example of how hard (or easy) it is to know when the client is looking for help to break the law, watch this 60 Minutes Episode on money-laundering:</w:t>
-      </w:r>
-      <w:r>
-        <w:t xml:space="preserve"> </w:t>
-      </w:r>
-      <w:hyperlink r:id="rId40">
-        <w:r>
-          <w:rPr>
-            <w:rStyle w:val="Hyperlink"/>
-          </w:rPr>
-          <w:t xml:space="preserve">Anonymous, Inc. - See what happens when hidden cameras capture New York lawyers being asked to move highly questionable funds into the U.S.</w:t>
-        </w:r>
-      </w:hyperlink>
-    </w:p>
-    <w:p>
-      <w:pPr>
-        <w:pStyle w:val="Heading2"/>
-      </w:pPr>
-      <w:bookmarkStart w:id="41" w:name="what-do-you-do"/>
-      <w:bookmarkEnd w:id="41"/>
-      <w:r>
-        <w:t xml:space="preserve">What Do You Do?</w:t>
-      </w:r>
-    </w:p>
-    <w:p>
-      <w:pPr>
-        <w:pStyle w:val="FirstParagraph"/>
-      </w:pPr>
-      <w:r>
-        <w:t xml:space="preserve">In</w:t>
-      </w:r>
-      <w:r>
-        <w:t xml:space="preserve"> </w:t>
-      </w:r>
-      <w:hyperlink r:id="rId42">
-        <w:r>
-          <w:rPr>
-            <w:rStyle w:val="Hyperlink"/>
-          </w:rPr>
-          <w:t xml:space="preserve">Plato's</w:t>
+          <w:t xml:space="preserve">Plato’s</w:t>
         </w:r>
         <w:r>
           <w:rPr>
@@ -989,7 +483,7 @@
         <w:t xml:space="preserve"> </w:t>
       </w:r>
       <w:r>
-        <w:t xml:space="preserve">but Socrates won't let him,</w:t>
+        <w:t xml:space="preserve">but Socrates won’t let him,</w:t>
       </w:r>
       <w:r>
         <w:t xml:space="preserve"> </w:t>
@@ -1001,7 +495,25 @@
         <w:t xml:space="preserve"> </w:t>
       </w:r>
       <w:r>
-        <w:t xml:space="preserve">about this "high art" of which he speaks.</w:t>
+        <w:t xml:space="preserve">about this</w:t>
+      </w:r>
+      <w:r>
+        <w:t xml:space="preserve"> </w:t>
+      </w:r>
+      <w:r>
+        <w:t xml:space="preserve">“</w:t>
+      </w:r>
+      <w:r>
+        <w:t xml:space="preserve">high art</w:t>
+      </w:r>
+      <w:r>
+        <w:t xml:space="preserve">”</w:t>
+      </w:r>
+      <w:r>
+        <w:t xml:space="preserve"> </w:t>
+      </w:r>
+      <w:r>
+        <w:t xml:space="preserve">of which he speaks.</w:t>
       </w:r>
     </w:p>
     <w:p>
@@ -1009,7 +521,13 @@
         <w:pStyle w:val="BodyText"/>
       </w:pPr>
       <w:r>
-        <w:t xml:space="preserve">"What is it you do?"</w:t>
+        <w:t xml:space="preserve">“</w:t>
+      </w:r>
+      <w:r>
+        <w:t xml:space="preserve">What is it you do?</w:t>
+      </w:r>
+      <w:r>
+        <w:t xml:space="preserve">”</w:t>
       </w:r>
       <w:r>
         <w:t xml:space="preserve"> </w:t>
@@ -1021,7 +539,10 @@
         <w:t xml:space="preserve"> </w:t>
       </w:r>
       <w:r>
-        <w:t xml:space="preserve">"Cobblers make shoes,</w:t>
+        <w:t xml:space="preserve">“</w:t>
+      </w:r>
+      <w:r>
+        <w:t xml:space="preserve">Cobblers make shoes,</w:t>
       </w:r>
       <w:r>
         <w:t xml:space="preserve"> </w:t>
@@ -1057,7 +578,10 @@
         <w:t xml:space="preserve"> </w:t>
       </w:r>
       <w:r>
-        <w:t xml:space="preserve">Or are they higher arts? Professional skills?"</w:t>
+        <w:t xml:space="preserve">Or are they higher arts? Professional skills?</w:t>
+      </w:r>
+      <w:r>
+        <w:t xml:space="preserve">”</w:t>
       </w:r>
     </w:p>
     <w:p>
@@ -1071,13 +595,19 @@
         <w:t xml:space="preserve"> </w:t>
       </w:r>
       <w:r>
-        <w:t xml:space="preserve">"Tell me, Gorgias,</w:t>
-      </w:r>
-      <w:r>
-        <w:t xml:space="preserve"> </w:t>
-      </w:r>
-      <w:r>
-        <w:t xml:space="preserve">do you teach your young orators about about right and wrong?"</w:t>
+        <w:t xml:space="preserve">“</w:t>
+      </w:r>
+      <w:r>
+        <w:t xml:space="preserve">Tell me, Gorgias,</w:t>
+      </w:r>
+      <w:r>
+        <w:t xml:space="preserve"> </w:t>
+      </w:r>
+      <w:r>
+        <w:t xml:space="preserve">do you teach your young orators about about right and wrong?</w:t>
+      </w:r>
+      <w:r>
+        <w:t xml:space="preserve">”</w:t>
       </w:r>
     </w:p>
     <w:p>
@@ -1091,13 +621,19 @@
         <w:t xml:space="preserve"> </w:t>
       </w:r>
       <w:r>
-        <w:t xml:space="preserve">"I teach rhetoric.</w:t>
-      </w:r>
-      <w:r>
-        <w:t xml:space="preserve"> </w:t>
-      </w:r>
-      <w:r>
-        <w:t xml:space="preserve">I'm not responsible if my students take that skill use it to commit a wrong."</w:t>
+        <w:t xml:space="preserve">“</w:t>
+      </w:r>
+      <w:r>
+        <w:t xml:space="preserve">I teach rhetoric.</w:t>
+      </w:r>
+      <w:r>
+        <w:t xml:space="preserve"> </w:t>
+      </w:r>
+      <w:r>
+        <w:t xml:space="preserve">I’m not responsible if my students take that skill use it to commit a wrong.</w:t>
+      </w:r>
+      <w:r>
+        <w:t xml:space="preserve">”</w:t>
       </w:r>
     </w:p>
     <w:p>
@@ -1105,7 +641,7 @@
         <w:pStyle w:val="BodyText"/>
       </w:pPr>
       <w:r>
-        <w:t xml:space="preserve">How convenient. But Socrates won't let that pass unchallenged,</w:t>
+        <w:t xml:space="preserve">How convenient. But Socrates won’t let that pass unchallenged,</w:t>
       </w:r>
       <w:r>
         <w:t xml:space="preserve"> </w:t>
@@ -1145,7 +681,7 @@
         <w:t xml:space="preserve"> </w:t>
       </w:r>
       <w:r>
-        <w:t xml:space="preserve">Gorgias answers: That's easy!</w:t>
+        <w:t xml:space="preserve">Gorgias answers: That’s easy!</w:t>
       </w:r>
       <w:r>
         <w:t xml:space="preserve"> </w:t>
@@ -1171,13 +707,19 @@
         <w:t xml:space="preserve"> </w:t>
       </w:r>
       <w:r>
-        <w:t xml:space="preserve">"What about health or business or politics?</w:t>
-      </w:r>
-      <w:r>
-        <w:t xml:space="preserve"> </w:t>
-      </w:r>
-      <w:r>
-        <w:t xml:space="preserve">What do orators (lawyers) really know about those?"</w:t>
+        <w:t xml:space="preserve">“</w:t>
+      </w:r>
+      <w:r>
+        <w:t xml:space="preserve">What about health or business or politics?</w:t>
+      </w:r>
+      <w:r>
+        <w:t xml:space="preserve"> </w:t>
+      </w:r>
+      <w:r>
+        <w:t xml:space="preserve">What do orators (lawyers) really know about those?</w:t>
+      </w:r>
+      <w:r>
+        <w:t xml:space="preserve">”</w:t>
       </w:r>
     </w:p>
     <w:p>
@@ -1185,7 +727,7 @@
         <w:pStyle w:val="BodyText"/>
       </w:pPr>
       <w:r>
-        <w:t xml:space="preserve">Gorgias says orators don't need to know about any of those,</w:t>
+        <w:t xml:space="preserve">Gorgias says orators don’t need to know about any of those,</w:t>
       </w:r>
       <w:r>
         <w:t xml:space="preserve"> </w:t>
@@ -1197,13 +739,19 @@
         <w:t xml:space="preserve"> </w:t>
       </w:r>
       <w:r>
-        <w:t xml:space="preserve">"You will have the doctor as your slave,</w:t>
-      </w:r>
-      <w:r>
-        <w:t xml:space="preserve"> </w:t>
-      </w:r>
-      <w:r>
-        <w:t xml:space="preserve">and that businessman? He will be working for you."</w:t>
+        <w:t xml:space="preserve">“</w:t>
+      </w:r>
+      <w:r>
+        <w:t xml:space="preserve">You will have the doctor as your slave,</w:t>
+      </w:r>
+      <w:r>
+        <w:t xml:space="preserve"> </w:t>
+      </w:r>
+      <w:r>
+        <w:t xml:space="preserve">and that businessman? He will be working for you.</w:t>
+      </w:r>
+      <w:r>
+        <w:t xml:space="preserve">”</w:t>
       </w:r>
     </w:p>
     <w:p>
@@ -1217,7 +765,7 @@
         <w:t xml:space="preserve"> </w:t>
       </w:r>
       <w:r>
-        <w:t xml:space="preserve">of what might be called a classic lawyer's superiority complex.</w:t>
+        <w:t xml:space="preserve">of what might be called a classic lawyer’s superiority complex.</w:t>
       </w:r>
     </w:p>
     <w:p>
@@ -1237,7 +785,7 @@
         <w:t xml:space="preserve"> </w:t>
       </w:r>
       <w:r>
-        <w:t xml:space="preserve">We don't leave that part of ourselves behind when we practice law.</w:t>
+        <w:t xml:space="preserve">We don’t leave that part of ourselves behind when we practice law.</w:t>
       </w:r>
     </w:p>
     <w:p>
@@ -1258,24 +806,24 @@
       <w:pPr>
         <w:pStyle w:val="Heading3"/>
       </w:pPr>
-      <w:bookmarkStart w:id="43" w:name="possible-lessons"/>
-      <w:bookmarkEnd w:id="43"/>
+      <w:bookmarkStart w:id="29" w:name="possible-lessons"/>
       <w:r>
         <w:t xml:space="preserve">Possible Lessons</w:t>
       </w:r>
+      <w:bookmarkEnd w:id="29"/>
     </w:p>
     <w:p>
       <w:pPr>
         <w:pStyle w:val="FirstParagraph"/>
       </w:pPr>
       <w:r>
-        <w:t xml:space="preserve">Socrates/Plato. Not enough to have skills without thinking about right or</w:t>
-      </w:r>
-      <w:r>
-        <w:t xml:space="preserve"> </w:t>
-      </w:r>
-      <w:r>
-        <w:t xml:space="preserve">wrong?</w:t>
+        <w:t xml:space="preserve">Socrates plainly feels that it’s not enough to have technical skills.</w:t>
+      </w:r>
+      <w:r>
+        <w:t xml:space="preserve"> </w:t>
+      </w:r>
+      <w:r>
+        <w:t xml:space="preserve">One also must consider whether one is using those skills to commit a wrong.</w:t>
       </w:r>
     </w:p>
     <w:p>
@@ -1283,13 +831,37 @@
         <w:pStyle w:val="BodyText"/>
       </w:pPr>
       <w:r>
-        <w:t xml:space="preserve">Freedman and Smith: Is there a single point of view that can be</w:t>
-      </w:r>
-      <w:r>
-        <w:t xml:space="preserve"> </w:t>
-      </w:r>
-      <w:r>
-        <w:t xml:space="preserve">identified as “the moral” one?</w:t>
+        <w:t xml:space="preserve">Freedman and Smith:</w:t>
+      </w:r>
+      <w:r>
+        <w:t xml:space="preserve"> </w:t>
+      </w:r>
+      <w:r>
+        <w:t xml:space="preserve">Is there a single point of view that can be</w:t>
+      </w:r>
+      <w:r>
+        <w:t xml:space="preserve"> </w:t>
+      </w:r>
+      <w:r>
+        <w:t xml:space="preserve">identified as</w:t>
+      </w:r>
+      <w:r>
+        <w:t xml:space="preserve"> </w:t>
+      </w:r>
+      <w:r>
+        <w:t xml:space="preserve">“</w:t>
+      </w:r>
+      <w:r>
+        <w:t xml:space="preserve">the moral</w:t>
+      </w:r>
+      <w:r>
+        <w:t xml:space="preserve">”</w:t>
+      </w:r>
+      <w:r>
+        <w:t xml:space="preserve"> </w:t>
+      </w:r>
+      <w:r>
+        <w:t xml:space="preserve">one?</w:t>
       </w:r>
     </w:p>
     <w:p>
@@ -1297,174 +869,238 @@
         <w:pStyle w:val="BodyText"/>
       </w:pPr>
       <w:r>
-        <w:t xml:space="preserve">Two parts of client/attorney relationship</w:t>
-      </w:r>
+        <w:t xml:space="preserve">Rhode: Lawyers should assess their obligations in light of all societal</w:t>
+      </w:r>
+      <w:r>
+        <w:t xml:space="preserve"> </w:t>
+      </w:r>
+      <w:r>
+        <w:t xml:space="preserve">interests at issue in particular practice contexts. </w:t>
+      </w:r>
+    </w:p>
+    <w:p>
+      <w:pPr>
+        <w:pStyle w:val="BodyText"/>
+      </w:pPr>
+      <w:r>
+        <w:t xml:space="preserve">ABA: Have to balance lawyer’s interests with the bar’s image,</w:t>
+      </w:r>
+      <w:r>
+        <w:t xml:space="preserve"> </w:t>
+      </w:r>
+      <w:r>
+        <w:t xml:space="preserve">“</w:t>
+      </w:r>
+      <w:r>
+        <w:t xml:space="preserve">justice</w:t>
+      </w:r>
+      <w:r>
+        <w:t xml:space="preserve">”</w:t>
+      </w:r>
+      <w:r>
+        <w:t xml:space="preserve"> </w:t>
+      </w:r>
+      <w:r>
+        <w:t xml:space="preserve">and the client’s interests</w:t>
+      </w:r>
+    </w:p>
+    <w:p>
+      <w:pPr>
+        <w:pStyle w:val="BodyText"/>
+      </w:pPr>
+      <w:r>
+        <w:t xml:space="preserve">Dooling: The time to have a moral dilemma is when the lawyer is deciding whether to take the case.</w:t>
+      </w:r>
+    </w:p>
+    <w:p>
+      <w:pPr>
+        <w:pStyle w:val="Heading2"/>
+      </w:pPr>
+      <w:bookmarkStart w:id="30" w:name="typesroles-of-lawyers"/>
+      <w:r>
+        <w:t xml:space="preserve">Types/Roles of Lawyers</w:t>
+      </w:r>
+      <w:bookmarkEnd w:id="30"/>
     </w:p>
     <w:p>
       <w:pPr>
         <w:pStyle w:val="Compact"/>
         <w:numPr>
-          <w:numId w:val="1011"/>
+          <w:numId w:val="1002"/>
           <w:ilvl w:val="0"/>
         </w:numPr>
       </w:pPr>
       <w:r>
-        <w:t xml:space="preserve">Client autonomy,  client has a right to decide own interests.</w:t>
+        <w:t xml:space="preserve">Instrument –</w:t>
+      </w:r>
+      <w:r>
+        <w:t xml:space="preserve"> </w:t>
+      </w:r>
+      <w:r>
+        <w:t xml:space="preserve">“</w:t>
+      </w:r>
+      <w:r>
+        <w:t xml:space="preserve">Hired Guns</w:t>
+      </w:r>
+      <w:r>
+        <w:t xml:space="preserve">”</w:t>
+      </w:r>
+      <w:r>
+        <w:t xml:space="preserve"> </w:t>
+      </w:r>
+      <w:r>
+        <w:t xml:space="preserve">Tool for the clients; lawyer is limited only by law and legal system.</w:t>
       </w:r>
     </w:p>
     <w:p>
       <w:pPr>
         <w:pStyle w:val="Compact"/>
         <w:numPr>
-          <w:numId w:val="1011"/>
+          <w:numId w:val="1002"/>
           <w:ilvl w:val="0"/>
         </w:numPr>
       </w:pPr>
       <w:r>
-        <w:t xml:space="preserve">Lawyer’s zeal, in maintaining and defending client’s rights/interests</w:t>
-      </w:r>
-    </w:p>
-    <w:p>
-      <w:pPr>
-        <w:pStyle w:val="FirstParagraph"/>
-      </w:pPr>
-      <w:r>
-        <w:t xml:space="preserve">Rhode: Lawyers should assess their obligations in light of all societal</w:t>
-      </w:r>
-      <w:r>
-        <w:t xml:space="preserve"> </w:t>
-      </w:r>
-      <w:r>
-        <w:t xml:space="preserve">interests at issue in particular practice contexts. </w:t>
-      </w:r>
-    </w:p>
-    <w:p>
-      <w:pPr>
-        <w:pStyle w:val="BodyText"/>
-      </w:pPr>
-      <w:r>
-        <w:t xml:space="preserve">ABA: Have to balance lawyer’s interests with the bar’s image, “justice”</w:t>
-      </w:r>
-      <w:r>
-        <w:t xml:space="preserve"> </w:t>
-      </w:r>
-      <w:r>
-        <w:t xml:space="preserve">and the client’s interests</w:t>
-      </w:r>
-    </w:p>
-    <w:p>
-      <w:pPr>
-        <w:pStyle w:val="BodyText"/>
-      </w:pPr>
-      <w:r>
-        <w:t xml:space="preserve">The time to have a moral dilemma is to when you’re deciding whether or</w:t>
-      </w:r>
-      <w:r>
-        <w:t xml:space="preserve"> </w:t>
-      </w:r>
-      <w:r>
-        <w:t xml:space="preserve">not to take the client. </w:t>
-      </w:r>
-    </w:p>
-    <w:p>
-      <w:pPr>
-        <w:pStyle w:val="Heading2"/>
-      </w:pPr>
-      <w:bookmarkStart w:id="44" w:name="typesroles-of-lawyers"/>
-      <w:bookmarkEnd w:id="44"/>
-      <w:r>
-        <w:t xml:space="preserve">Types/Roles of Lawyers</w:t>
+        <w:t xml:space="preserve">Director –</w:t>
+      </w:r>
+      <w:r>
+        <w:t xml:space="preserve"> </w:t>
+      </w:r>
+      <w:r>
+        <w:t xml:space="preserve">“</w:t>
+      </w:r>
+      <w:r>
+        <w:t xml:space="preserve">Moral Actors</w:t>
+      </w:r>
+      <w:r>
+        <w:t xml:space="preserve">”</w:t>
+      </w:r>
+      <w:r>
+        <w:t xml:space="preserve"> </w:t>
+      </w:r>
+      <w:r>
+        <w:t xml:space="preserve">Legal expert capable of determining how to handle client’s affairs with little client input. Also often</w:t>
+      </w:r>
+      <w:r>
+        <w:t xml:space="preserve"> </w:t>
+      </w:r>
+      <w:r>
+        <w:t xml:space="preserve">“</w:t>
+      </w:r>
+      <w:r>
+        <w:t xml:space="preserve">Lawyer to the Situation,</w:t>
+      </w:r>
+      <w:r>
+        <w:t xml:space="preserve">”</w:t>
+      </w:r>
+      <w:r>
+        <w:t xml:space="preserve"> </w:t>
+      </w:r>
+      <w:r>
+        <w:t xml:space="preserve">instead of Lawyer to the Client.</w:t>
       </w:r>
     </w:p>
     <w:p>
       <w:pPr>
         <w:pStyle w:val="Compact"/>
         <w:numPr>
-          <w:numId w:val="1012"/>
+          <w:numId w:val="1002"/>
           <w:ilvl w:val="0"/>
         </w:numPr>
       </w:pPr>
       <w:r>
-        <w:t xml:space="preserve">Instrument – “Hired Guns” Tool for the clients; lawyer is limited only by law and legal system.</w:t>
+        <w:t xml:space="preserve">Collaborator/Translator – Client is best able to make decisions for herself, but needs the perspective of lawyers to know both her own interests and the effect of her decisions on others</w:t>
       </w:r>
     </w:p>
     <w:p>
       <w:pPr>
         <w:pStyle w:val="Compact"/>
         <w:numPr>
-          <w:numId w:val="1012"/>
+          <w:numId w:val="1002"/>
           <w:ilvl w:val="0"/>
         </w:numPr>
       </w:pPr>
       <w:r>
-        <w:t xml:space="preserve">Director – “Moral Actors” Legal expert capable of determining how to handle client’s affairs with little client input. Also often "Lawyer to the Situation," instead of Lawyer to the Client.</w:t>
-      </w:r>
+        <w:t xml:space="preserve">Obey your own conscience, not your client’s? </w:t>
+      </w:r>
+    </w:p>
+    <w:p>
+      <w:pPr>
+        <w:pStyle w:val="Heading2"/>
+      </w:pPr>
+      <w:bookmarkStart w:id="31" w:name="recommended-reading-viewing"/>
+      <w:r>
+        <w:t xml:space="preserve">Recommended Reading &amp; Viewing</w:t>
+      </w:r>
+      <w:bookmarkEnd w:id="31"/>
     </w:p>
     <w:p>
       <w:pPr>
         <w:pStyle w:val="Compact"/>
         <w:numPr>
-          <w:numId w:val="1012"/>
+          <w:numId w:val="1003"/>
           <w:ilvl w:val="0"/>
         </w:numPr>
       </w:pPr>
-      <w:r>
-        <w:t xml:space="preserve">Collaborator – Client is best able to make decisions for self but needs perspective of lawyers to know both their own interests and the effect of those decisions on others</w:t>
-      </w:r>
-    </w:p>
-    <w:p>
-      <w:pPr>
-        <w:pStyle w:val="Compact"/>
-        <w:numPr>
-          <w:numId w:val="1012"/>
-          <w:ilvl w:val="0"/>
-        </w:numPr>
-      </w:pPr>
-      <w:r>
-        <w:t xml:space="preserve">Obey your own conscious, not your clients? </w:t>
-      </w:r>
-    </w:p>
-    <w:p>
-      <w:pPr>
-        <w:pStyle w:val="Heading2"/>
-      </w:pPr>
-      <w:bookmarkStart w:id="45" w:name="recommended-reading-viewing"/>
-      <w:bookmarkEnd w:id="45"/>
-      <w:r>
-        <w:t xml:space="preserve">Recommended Reading &amp; Viewing</w:t>
-      </w:r>
-    </w:p>
-    <w:p>
-      <w:pPr>
-        <w:pStyle w:val="Compact"/>
-        <w:numPr>
-          <w:numId w:val="1013"/>
-          <w:ilvl w:val="0"/>
-        </w:numPr>
-      </w:pPr>
-      <w:hyperlink r:id="rId46">
+      <w:hyperlink r:id="rId32">
         <w:r>
           <w:rPr>
             <w:rStyle w:val="Hyperlink"/>
           </w:rPr>
-          <w:t xml:space="preserve">RLGL "Professional Discipline" § 5</w:t>
+          <w:t xml:space="preserve">RLGL</w:t>
         </w:r>
-      </w:hyperlink>
-    </w:p>
-    <w:p>
-      <w:pPr>
-        <w:pStyle w:val="Compact"/>
-        <w:numPr>
-          <w:numId w:val="1013"/>
-          <w:ilvl w:val="0"/>
-        </w:numPr>
-      </w:pPr>
-      <w:hyperlink r:id="rId47">
         <w:r>
           <w:rPr>
             <w:rStyle w:val="Hyperlink"/>
           </w:rPr>
-          <w:t xml:space="preserve">Plato's</w:t>
+          <w:t xml:space="preserve"> </w:t>
+        </w:r>
+        <w:r>
+          <w:rPr>
+            <w:rStyle w:val="Hyperlink"/>
+          </w:rPr>
+          <w:t xml:space="preserve">“</w:t>
+        </w:r>
+        <w:r>
+          <w:rPr>
+            <w:rStyle w:val="Hyperlink"/>
+          </w:rPr>
+          <w:t xml:space="preserve">Professional Discipline</w:t>
+        </w:r>
+        <w:r>
+          <w:rPr>
+            <w:rStyle w:val="Hyperlink"/>
+          </w:rPr>
+          <w:t xml:space="preserve">”</w:t>
+        </w:r>
+        <w:r>
+          <w:rPr>
+            <w:rStyle w:val="Hyperlink"/>
+          </w:rPr>
+          <w:t xml:space="preserve"> </w:t>
+        </w:r>
+        <w:r>
+          <w:rPr>
+            <w:rStyle w:val="Hyperlink"/>
+          </w:rPr>
+          <w:t xml:space="preserve">§ 5</w:t>
+        </w:r>
+      </w:hyperlink>
+    </w:p>
+    <w:p>
+      <w:pPr>
+        <w:pStyle w:val="Compact"/>
+        <w:numPr>
+          <w:numId w:val="1003"/>
+          <w:ilvl w:val="0"/>
+        </w:numPr>
+      </w:pPr>
+      <w:hyperlink r:id="rId33">
+        <w:r>
+          <w:rPr>
+            <w:rStyle w:val="Hyperlink"/>
+          </w:rPr>
+          <w:t xml:space="preserve">Plato’s</w:t>
         </w:r>
         <w:r>
           <w:rPr>
@@ -1531,7 +1167,7 @@
       <w:r>
         <w:t xml:space="preserve"> </w:t>
       </w:r>
-      <w:hyperlink r:id="rId42">
+      <w:hyperlink r:id="rId28">
         <w:r>
           <w:rPr>
             <w:rStyle w:val="Hyperlink"/>
@@ -1547,11 +1183,11 @@
       <w:pPr>
         <w:pStyle w:val="Compact"/>
         <w:numPr>
-          <w:numId w:val="1013"/>
+          <w:numId w:val="1003"/>
           <w:ilvl w:val="0"/>
         </w:numPr>
       </w:pPr>
-      <w:hyperlink r:id="rId48">
+      <w:hyperlink r:id="rId34">
         <w:r>
           <w:rPr>
             <w:i/>
@@ -1581,7 +1217,7 @@
       <w:r>
         <w:t xml:space="preserve"> </w:t>
       </w:r>
-      <w:hyperlink r:id="rId49">
+      <w:hyperlink r:id="rId35">
         <w:r>
           <w:rPr>
             <w:rStyle w:val="Hyperlink"/>
@@ -1597,16 +1233,40 @@
       <w:pPr>
         <w:pStyle w:val="Compact"/>
         <w:numPr>
-          <w:numId w:val="1013"/>
+          <w:numId w:val="1003"/>
           <w:ilvl w:val="0"/>
         </w:numPr>
       </w:pPr>
-      <w:hyperlink r:id="rId50">
+      <w:hyperlink r:id="rId36">
         <w:r>
           <w:rPr>
             <w:rStyle w:val="Hyperlink"/>
           </w:rPr>
-          <w:t xml:space="preserve">Malcom Gladwell's "The Courthouse Ring: Atticus Finch and the limits of Southern liberalism,"</w:t>
+          <w:t xml:space="preserve">Malcom Gladwell’s</w:t>
+        </w:r>
+        <w:r>
+          <w:rPr>
+            <w:rStyle w:val="Hyperlink"/>
+          </w:rPr>
+          <w:t xml:space="preserve"> </w:t>
+        </w:r>
+        <w:r>
+          <w:rPr>
+            <w:rStyle w:val="Hyperlink"/>
+          </w:rPr>
+          <w:t xml:space="preserve">“</w:t>
+        </w:r>
+        <w:r>
+          <w:rPr>
+            <w:rStyle w:val="Hyperlink"/>
+          </w:rPr>
+          <w:t xml:space="preserve">The Courthouse Ring: Atticus Finch and the limits of Southern liberalism,</w:t>
+        </w:r>
+        <w:r>
+          <w:rPr>
+            <w:rStyle w:val="Hyperlink"/>
+          </w:rPr>
+          <w:t xml:space="preserve">”</w:t>
         </w:r>
       </w:hyperlink>
       <w:r>
@@ -1627,7 +1287,7 @@
       <w:r>
         <w:t xml:space="preserve"> </w:t>
       </w:r>
-      <w:hyperlink r:id="rId50">
+      <w:hyperlink r:id="rId36">
         <w:r>
           <w:rPr>
             <w:i/>
@@ -1645,6 +1305,10 @@
 </w:document>
 </file>
 
+<file path=word/comments.xml><?xml version="1.0" encoding="utf-8"?>
+<w:comments xmlns:w="http://schemas.openxmlformats.org/wordprocessingml/2006/main" xmlns:m="http://schemas.openxmlformats.org/officeDocument/2006/math" xmlns:r="http://schemas.openxmlformats.org/officeDocument/2006/relationships" xmlns:o="urn:schemas-microsoft-com:office:office" xmlns:v="urn:schemas-microsoft-com:vml" xmlns:w10="urn:schemas-microsoft-com:office:word" xmlns:a="http://schemas.openxmlformats.org/drawingml/2006/main" xmlns:pic="http://schemas.openxmlformats.org/drawingml/2006/picture" xmlns:wp="http://schemas.openxmlformats.org/drawingml/2006/wordprocessingDrawing"/>
+</file>
+
 <file path=word/footnotes.xml><?xml version="1.0" encoding="utf-8"?>
 <w:footnotes xmlns:w="http://schemas.openxmlformats.org/wordprocessingml/2006/main" xmlns:m="http://schemas.openxmlformats.org/officeDocument/2006/math" xmlns:r="http://schemas.openxmlformats.org/officeDocument/2006/relationships" xmlns:o="urn:schemas-microsoft-com:office:office" xmlns:v="urn:schemas-microsoft-com:vml" xmlns:w10="urn:schemas-microsoft-com:office:word" xmlns:a="http://schemas.openxmlformats.org/drawingml/2006/main" xmlns:pic="http://schemas.openxmlformats.org/drawingml/2006/picture" xmlns:wp="http://schemas.openxmlformats.org/drawingml/2006/wordprocessingDrawing">
   <w:footnote w:type="continuationSeparator" w:id="0">
@@ -1666,8 +1330,8 @@
 
 <file path=word/numbering.xml><?xml version="1.0" encoding="utf-8"?>
 <w:numbering xmlns:w="http://schemas.openxmlformats.org/wordprocessingml/2006/main">
-  <w:abstractNum w:abstractNumId="0">
-    <w:nsid w:val="e17f69ba"/>
+  <w:abstractNum w:abstractNumId="990">
+    <w:nsid w:val="ce418422"/>
     <w:multiLevelType w:val="multilevel"/>
     <w:lvl w:ilvl="0">
       <w:numFmt w:val="bullet"/>
@@ -1746,90 +1410,31 @@
         <w:ind w:left="4800" w:hanging="480"/>
       </w:pPr>
     </w:lvl>
-  </w:abstractNum>
-  <w:abstractNum w:abstractNumId="990">
-    <w:nsid w:val="2df2d684"/>
-    <w:multiLevelType w:val="multilevel"/>
-    <w:lvl w:ilvl="0">
+    <w:lvl w:ilvl="7">
       <w:numFmt w:val="bullet"/>
       <w:lvlText w:val=" "/>
       <w:lvlJc w:val="left"/>
       <w:pPr>
         <w:tabs>
-          <w:tab w:val="num" w:pos="0"/>
+          <w:tab w:val="num" w:pos="5040"/>
         </w:tabs>
-        <w:ind w:left="480" w:hanging="480"/>
+        <w:ind w:left="5520" w:hanging="480"/>
       </w:pPr>
     </w:lvl>
-    <w:lvl w:ilvl="1">
+    <w:lvl w:ilvl="8">
       <w:numFmt w:val="bullet"/>
       <w:lvlText w:val=" "/>
       <w:lvlJc w:val="left"/>
       <w:pPr>
         <w:tabs>
-          <w:tab w:val="num" w:pos="720"/>
+          <w:tab w:val="num" w:pos="5760"/>
         </w:tabs>
-        <w:ind w:left="1200" w:hanging="480"/>
-      </w:pPr>
-    </w:lvl>
-    <w:lvl w:ilvl="2">
-      <w:numFmt w:val="bullet"/>
-      <w:lvlText w:val=" "/>
-      <w:lvlJc w:val="left"/>
-      <w:pPr>
-        <w:tabs>
-          <w:tab w:val="num" w:pos="1440"/>
-        </w:tabs>
-        <w:ind w:left="1920" w:hanging="480"/>
-      </w:pPr>
-    </w:lvl>
-    <w:lvl w:ilvl="3">
-      <w:numFmt w:val="bullet"/>
-      <w:lvlText w:val=" "/>
-      <w:lvlJc w:val="left"/>
-      <w:pPr>
-        <w:tabs>
-          <w:tab w:val="num" w:pos="2160"/>
-        </w:tabs>
-        <w:ind w:left="2640" w:hanging="480"/>
-      </w:pPr>
-    </w:lvl>
-    <w:lvl w:ilvl="4">
-      <w:numFmt w:val="bullet"/>
-      <w:lvlText w:val=" "/>
-      <w:lvlJc w:val="left"/>
-      <w:pPr>
-        <w:tabs>
-          <w:tab w:val="num" w:pos="2880"/>
-        </w:tabs>
-        <w:ind w:left="3360" w:hanging="480"/>
-      </w:pPr>
-    </w:lvl>
-    <w:lvl w:ilvl="5">
-      <w:numFmt w:val="bullet"/>
-      <w:lvlText w:val=" "/>
-      <w:lvlJc w:val="left"/>
-      <w:pPr>
-        <w:tabs>
-          <w:tab w:val="num" w:pos="3600"/>
-        </w:tabs>
-        <w:ind w:left="4080" w:hanging="480"/>
-      </w:pPr>
-    </w:lvl>
-    <w:lvl w:ilvl="6">
-      <w:numFmt w:val="bullet"/>
-      <w:lvlText w:val=" "/>
-      <w:lvlJc w:val="left"/>
-      <w:pPr>
-        <w:tabs>
-          <w:tab w:val="num" w:pos="4320"/>
-        </w:tabs>
-        <w:ind w:left="4800" w:hanging="480"/>
+        <w:ind w:left="6240" w:hanging="480"/>
       </w:pPr>
     </w:lvl>
   </w:abstractNum>
   <w:abstractNum w:abstractNumId="991">
-    <w:nsid w:val="2045b571"/>
+    <w:nsid w:val="499f5fa6"/>
     <w:multiLevelType w:val="multilevel"/>
     <w:lvl w:ilvl="0">
       <w:numFmt w:val="bullet"/>
@@ -1908,98 +1513,29 @@
         <w:ind w:left="4800" w:hanging="480"/>
       </w:pPr>
     </w:lvl>
-  </w:abstractNum>
-  <w:abstractNum w:abstractNumId="99411">
-    <w:nsid w:val="91f85657"/>
-    <w:multiLevelType w:val="multilevel"/>
-    <w:lvl w:ilvl="0">
-      <w:start w:val="1"/>
-      <w:numFmt w:val="decimal"/>
-      <w:lvlText w:val="%1."/>
+    <w:lvl w:ilvl="7">
+      <w:numFmt w:val="bullet"/>
+      <w:lvlText w:val="–"/>
       <w:lvlJc w:val="left"/>
       <w:pPr>
         <w:tabs>
-          <w:tab w:val="num" w:pos="0"/>
+          <w:tab w:val="num" w:pos="5040"/>
         </w:tabs>
-        <w:ind w:left="480" w:hanging="480"/>
+        <w:ind w:left="5520" w:hanging="480"/>
       </w:pPr>
     </w:lvl>
-    <w:lvl w:ilvl="1">
-      <w:start w:val="1"/>
-      <w:numFmt w:val="decimal"/>
-      <w:lvlText w:val="%2."/>
+    <w:lvl w:ilvl="8">
+      <w:numFmt w:val="bullet"/>
+      <w:lvlText w:val="•"/>
       <w:lvlJc w:val="left"/>
       <w:pPr>
         <w:tabs>
-          <w:tab w:val="num" w:pos="720"/>
+          <w:tab w:val="num" w:pos="5760"/>
         </w:tabs>
-        <w:ind w:left="1200" w:hanging="480"/>
-      </w:pPr>
-    </w:lvl>
-    <w:lvl w:ilvl="2">
-      <w:start w:val="1"/>
-      <w:numFmt w:val="decimal"/>
-      <w:lvlText w:val="%3."/>
-      <w:lvlJc w:val="left"/>
-      <w:pPr>
-        <w:tabs>
-          <w:tab w:val="num" w:pos="1440"/>
-        </w:tabs>
-        <w:ind w:left="1920" w:hanging="480"/>
-      </w:pPr>
-    </w:lvl>
-    <w:lvl w:ilvl="3">
-      <w:start w:val="1"/>
-      <w:numFmt w:val="decimal"/>
-      <w:lvlText w:val="%4."/>
-      <w:lvlJc w:val="left"/>
-      <w:pPr>
-        <w:tabs>
-          <w:tab w:val="num" w:pos="2160"/>
-        </w:tabs>
-        <w:ind w:left="2640" w:hanging="480"/>
-      </w:pPr>
-    </w:lvl>
-    <w:lvl w:ilvl="4">
-      <w:start w:val="1"/>
-      <w:numFmt w:val="decimal"/>
-      <w:lvlText w:val="%5."/>
-      <w:lvlJc w:val="left"/>
-      <w:pPr>
-        <w:tabs>
-          <w:tab w:val="num" w:pos="2880"/>
-        </w:tabs>
-        <w:ind w:left="3360" w:hanging="480"/>
-      </w:pPr>
-    </w:lvl>
-    <w:lvl w:ilvl="5">
-      <w:start w:val="1"/>
-      <w:numFmt w:val="decimal"/>
-      <w:lvlText w:val="%6."/>
-      <w:lvlJc w:val="left"/>
-      <w:pPr>
-        <w:tabs>
-          <w:tab w:val="num" w:pos="3600"/>
-        </w:tabs>
-        <w:ind w:left="4080" w:hanging="480"/>
-      </w:pPr>
-    </w:lvl>
-    <w:lvl w:ilvl="6">
-      <w:start w:val="1"/>
-      <w:numFmt w:val="decimal"/>
-      <w:lvlText w:val="%7."/>
-      <w:lvlJc w:val="left"/>
-      <w:pPr>
-        <w:tabs>
-          <w:tab w:val="num" w:pos="4320"/>
-        </w:tabs>
-        <w:ind w:left="4800" w:hanging="480"/>
+        <w:ind w:left="6240" w:hanging="480"/>
       </w:pPr>
     </w:lvl>
   </w:abstractNum>
-  <w:num w:numId="1">
-    <w:abstractNumId w:val="0"/>
-  </w:num>
   <w:num w:numId="1000">
     <w:abstractNumId w:val="990"/>
   </w:num>
@@ -2010,57 +1546,6 @@
     <w:abstractNumId w:val="991"/>
   </w:num>
   <w:num w:numId="1003">
-    <w:abstractNumId w:val="991"/>
-  </w:num>
-  <w:num w:numId="1004">
-    <w:abstractNumId w:val="991"/>
-  </w:num>
-  <w:num w:numId="1005">
-    <w:abstractNumId w:val="991"/>
-  </w:num>
-  <w:num w:numId="1006">
-    <w:abstractNumId w:val="991"/>
-  </w:num>
-  <w:num w:numId="1007">
-    <w:abstractNumId w:val="991"/>
-  </w:num>
-  <w:num w:numId="1008">
-    <w:abstractNumId w:val="991"/>
-  </w:num>
-  <w:num w:numId="1009">
-    <w:abstractNumId w:val="991"/>
-  </w:num>
-  <w:num w:numId="1010">
-    <w:abstractNumId w:val="99411"/>
-    <w:lvlOverride w:ilvl="0">
-      <w:startOverride w:val="1"/>
-    </w:lvlOverride>
-    <w:lvlOverride w:ilvl="1">
-      <w:startOverride w:val="1"/>
-    </w:lvlOverride>
-    <w:lvlOverride w:ilvl="2">
-      <w:startOverride w:val="1"/>
-    </w:lvlOverride>
-    <w:lvlOverride w:ilvl="3">
-      <w:startOverride w:val="1"/>
-    </w:lvlOverride>
-    <w:lvlOverride w:ilvl="4">
-      <w:startOverride w:val="1"/>
-    </w:lvlOverride>
-    <w:lvlOverride w:ilvl="5">
-      <w:startOverride w:val="1"/>
-    </w:lvlOverride>
-    <w:lvlOverride w:ilvl="6">
-      <w:startOverride w:val="1"/>
-    </w:lvlOverride>
-  </w:num>
-  <w:num w:numId="1011">
-    <w:abstractNumId w:val="991"/>
-  </w:num>
-  <w:num w:numId="1012">
-    <w:abstractNumId w:val="991"/>
-  </w:num>
-  <w:num w:numId="1013">
     <w:abstractNumId w:val="991"/>
   </w:num>
 </w:numbering>
@@ -2319,6 +1804,66 @@
       <w:szCs w:val="24"/>
     </w:rPr>
   </w:style>
+  <w:style w:type="paragraph" w:styleId="Heading7">
+    <w:name w:val="Heading 7"/>
+    <w:basedOn w:val="Normal"/>
+    <w:next w:val="BodyText"/>
+    <w:uiPriority w:val="9"/>
+    <w:unhideWhenUsed/>
+    <w:qFormat/>
+    <w:pPr>
+      <w:keepNext/>
+      <w:keepLines/>
+      <w:spacing w:before="200" w:after="0"/>
+      <w:outlineLvl w:val="6"/>
+    </w:pPr>
+    <w:rPr>
+      <w:rFonts w:asciiTheme="majorHAnsi" w:eastAsiaTheme="majorEastAsia" w:hAnsiTheme="majorHAnsi" w:cstheme="majorBidi"/>
+      <w:color w:val="4F81BD" w:themeColor="accent1"/>
+      <w:sz w:val="24"/>
+      <w:szCs w:val="24"/>
+    </w:rPr>
+  </w:style>
+  <w:style w:type="paragraph" w:styleId="Heading8">
+    <w:name w:val="Heading 8"/>
+    <w:basedOn w:val="Normal"/>
+    <w:next w:val="BodyText"/>
+    <w:uiPriority w:val="9"/>
+    <w:unhideWhenUsed/>
+    <w:qFormat/>
+    <w:pPr>
+      <w:keepNext/>
+      <w:keepLines/>
+      <w:spacing w:before="200" w:after="0"/>
+      <w:outlineLvl w:val="7"/>
+    </w:pPr>
+    <w:rPr>
+      <w:rFonts w:asciiTheme="majorHAnsi" w:eastAsiaTheme="majorEastAsia" w:hAnsiTheme="majorHAnsi" w:cstheme="majorBidi"/>
+      <w:color w:val="4F81BD" w:themeColor="accent1"/>
+      <w:sz w:val="24"/>
+      <w:szCs w:val="24"/>
+    </w:rPr>
+  </w:style>
+  <w:style w:type="paragraph" w:styleId="Heading9">
+    <w:name w:val="Heading 9"/>
+    <w:basedOn w:val="Normal"/>
+    <w:next w:val="BodyText"/>
+    <w:uiPriority w:val="9"/>
+    <w:unhideWhenUsed/>
+    <w:qFormat/>
+    <w:pPr>
+      <w:keepNext/>
+      <w:keepLines/>
+      <w:spacing w:before="200" w:after="0"/>
+      <w:outlineLvl w:val="8"/>
+    </w:pPr>
+    <w:rPr>
+      <w:rFonts w:asciiTheme="majorHAnsi" w:eastAsiaTheme="majorEastAsia" w:hAnsiTheme="majorHAnsi" w:cstheme="majorBidi"/>
+      <w:color w:val="4F81BD" w:themeColor="accent1"/>
+      <w:sz w:val="24"/>
+      <w:szCs w:val="24"/>
+    </w:rPr>
+  </w:style>
   <w:style w:type="paragraph" w:styleId="BlockText">
     <w:name w:val="Block Text"/>
     <w:basedOn w:val="BodyText"/>
@@ -2350,8 +1895,9 @@
     <w:semiHidden/>
     <w:unhideWhenUsed/>
   </w:style>
-  <w:style w:type="table" w:default="1" w:styleId="TableNormal">
-    <w:name w:val="Normal Table"/>
+  <w:style w:type="table" w:default="1" w:styleId="Table">
+    <w:name w:val="Table"/>
+    <w:basedOn w:val="TableNormal"/>
     <w:semiHidden/>
     <w:unhideWhenUsed/>
     <w:qFormat/>
@@ -2408,8 +1954,8 @@
     <w:name w:val="Figure"/>
     <w:basedOn w:val="Normal"/>
   </w:style>
-  <w:style w:type="paragraph" w:customStyle="1" w:styleId="FigureWithCaption">
-    <w:name w:val="Figure with Caption"/>
+  <w:style w:type="paragraph" w:customStyle="1" w:styleId="CaptionedFigure">
+    <w:name w:val="Captioned Figure"/>
     <w:basedOn w:val="Figure"/>
     <w:pPr>
       <w:keepNext/>

</xml_diff>

<commit_message>
add slides from intro, edits
</commit_message>
<xml_diff>
--- a/Chapter_1/chapter_1.docx
+++ b/Chapter_1/chapter_1.docx
@@ -1081,11 +1081,11 @@
     </w:p>
     <w:p>
       <w:pPr>
-        <w:pStyle w:val="Heading2"/>
-      </w:pPr>
-      <w:bookmarkStart w:id="31" w:name="recommended-reading-viewing"/>
-      <w:r>
-        <w:t xml:space="preserve">Recommended Reading &amp; Viewing</w:t>
+        <w:pStyle w:val="Heading3"/>
+      </w:pPr>
+      <w:bookmarkStart w:id="31" w:name="analyze-problems-by-asking"/>
+      <w:r>
+        <w:t xml:space="preserve">Analyze Problems by Asking</w:t>
       </w:r>
       <w:bookmarkEnd w:id="31"/>
     </w:p>
@@ -1097,7 +1097,129 @@
           <w:ilvl w:val="0"/>
         </w:numPr>
       </w:pPr>
-      <w:hyperlink r:id="rId32">
+      <w:r>
+        <w:t xml:space="preserve">Does the conduct violate the ABA Model Rules? If so, what should the penalty be?</w:t>
+      </w:r>
+    </w:p>
+    <w:p>
+      <w:pPr>
+        <w:pStyle w:val="Compact"/>
+        <w:numPr>
+          <w:numId w:val="1003"/>
+          <w:ilvl w:val="0"/>
+        </w:numPr>
+      </w:pPr>
+      <w:r>
+        <w:t xml:space="preserve">If no Rule violation, what moral standard are you using to judge or criticize the conduct?</w:t>
+      </w:r>
+    </w:p>
+    <w:p>
+      <w:pPr>
+        <w:pStyle w:val="Compact"/>
+        <w:numPr>
+          <w:numId w:val="1003"/>
+          <w:ilvl w:val="0"/>
+        </w:numPr>
+      </w:pPr>
+      <w:r>
+        <w:t xml:space="preserve">Should the lawyer ACT, even though failure to act would not cause discipline?</w:t>
+      </w:r>
+    </w:p>
+    <w:p>
+      <w:pPr>
+        <w:pStyle w:val="Compact"/>
+        <w:numPr>
+          <w:numId w:val="1003"/>
+          <w:ilvl w:val="0"/>
+        </w:numPr>
+      </w:pPr>
+      <w:r>
+        <w:t xml:space="preserve">How could the lawyer have served the client AND still have been professionally responsible?</w:t>
+      </w:r>
+    </w:p>
+    <w:p>
+      <w:pPr>
+        <w:pStyle w:val="Heading3"/>
+      </w:pPr>
+      <w:bookmarkStart w:id="32" w:name="not-very-helpful-answers"/>
+      <w:r>
+        <w:t xml:space="preserve">Not Very Helpful Answers</w:t>
+      </w:r>
+      <w:bookmarkEnd w:id="32"/>
+    </w:p>
+    <w:p>
+      <w:pPr>
+        <w:pStyle w:val="Compact"/>
+        <w:numPr>
+          <w:numId w:val="1004"/>
+          <w:ilvl w:val="0"/>
+        </w:numPr>
+      </w:pPr>
+      <w:r>
+        <w:t xml:space="preserve">“</w:t>
+      </w:r>
+      <w:r>
+        <w:t xml:space="preserve">I would tell the client to get another lawyer.</w:t>
+      </w:r>
+      <w:r>
+        <w:t xml:space="preserve">”</w:t>
+      </w:r>
+    </w:p>
+    <w:p>
+      <w:pPr>
+        <w:pStyle w:val="Compact"/>
+        <w:numPr>
+          <w:numId w:val="1004"/>
+          <w:ilvl w:val="0"/>
+        </w:numPr>
+      </w:pPr>
+      <w:r>
+        <w:t xml:space="preserve">“</w:t>
+      </w:r>
+      <w:r>
+        <w:t xml:space="preserve">I will always be ethical.</w:t>
+      </w:r>
+      <w:r>
+        <w:t xml:space="preserve">”</w:t>
+      </w:r>
+    </w:p>
+    <w:p>
+      <w:pPr>
+        <w:pStyle w:val="Compact"/>
+        <w:numPr>
+          <w:numId w:val="1004"/>
+          <w:ilvl w:val="0"/>
+        </w:numPr>
+      </w:pPr>
+      <w:r>
+        <w:t xml:space="preserve">“</w:t>
+      </w:r>
+      <w:r>
+        <w:t xml:space="preserve">I will always obey the law.</w:t>
+      </w:r>
+      <w:r>
+        <w:t xml:space="preserve">”</w:t>
+      </w:r>
+    </w:p>
+    <w:p>
+      <w:pPr>
+        <w:pStyle w:val="Heading2"/>
+      </w:pPr>
+      <w:bookmarkStart w:id="33" w:name="recommended-reading-viewing"/>
+      <w:r>
+        <w:t xml:space="preserve">Recommended Reading &amp; Viewing</w:t>
+      </w:r>
+      <w:bookmarkEnd w:id="33"/>
+    </w:p>
+    <w:p>
+      <w:pPr>
+        <w:pStyle w:val="Compact"/>
+        <w:numPr>
+          <w:numId w:val="1005"/>
+          <w:ilvl w:val="0"/>
+        </w:numPr>
+      </w:pPr>
+      <w:hyperlink r:id="rId34">
         <w:r>
           <w:rPr>
             <w:rStyle w:val="Hyperlink"/>
@@ -1146,11 +1268,11 @@
       <w:pPr>
         <w:pStyle w:val="Compact"/>
         <w:numPr>
-          <w:numId w:val="1003"/>
+          <w:numId w:val="1005"/>
           <w:ilvl w:val="0"/>
         </w:numPr>
       </w:pPr>
-      <w:hyperlink r:id="rId33">
+      <w:hyperlink r:id="rId35">
         <w:r>
           <w:rPr>
             <w:rStyle w:val="Hyperlink"/>
@@ -1238,11 +1360,11 @@
       <w:pPr>
         <w:pStyle w:val="Compact"/>
         <w:numPr>
-          <w:numId w:val="1003"/>
+          <w:numId w:val="1005"/>
           <w:ilvl w:val="0"/>
         </w:numPr>
       </w:pPr>
-      <w:hyperlink r:id="rId34">
+      <w:hyperlink r:id="rId36">
         <w:r>
           <w:rPr>
             <w:i/>
@@ -1272,7 +1394,7 @@
       <w:r>
         <w:t xml:space="preserve"> </w:t>
       </w:r>
-      <w:hyperlink r:id="rId35">
+      <w:hyperlink r:id="rId37">
         <w:r>
           <w:rPr>
             <w:rStyle w:val="Hyperlink"/>
@@ -1288,11 +1410,11 @@
       <w:pPr>
         <w:pStyle w:val="Compact"/>
         <w:numPr>
-          <w:numId w:val="1003"/>
+          <w:numId w:val="1005"/>
           <w:ilvl w:val="0"/>
         </w:numPr>
       </w:pPr>
-      <w:hyperlink r:id="rId36">
+      <w:hyperlink r:id="rId38">
         <w:r>
           <w:rPr>
             <w:rStyle w:val="Hyperlink"/>
@@ -1342,7 +1464,7 @@
       <w:r>
         <w:t xml:space="preserve"> </w:t>
       </w:r>
-      <w:hyperlink r:id="rId36">
+      <w:hyperlink r:id="rId38">
         <w:r>
           <w:rPr>
             <w:i/>
@@ -1707,6 +1829,12 @@
     <w:abstractNumId w:val="991"/>
   </w:num>
   <w:num w:numId="1003">
+    <w:abstractNumId w:val="991"/>
+  </w:num>
+  <w:num w:numId="1004">
+    <w:abstractNumId w:val="991"/>
+  </w:num>
+  <w:num w:numId="1005">
     <w:abstractNumId w:val="991"/>
   </w:num>
 </w:numbering>

</xml_diff>